<commit_message>
Nutzereingaben von Basti und philipp hinzugefügt
</commit_message>
<xml_diff>
--- a/Nutzertests/Vorbereitung Nutzertest.docx
+++ b/Nutzertests/Vorbereitung Nutzertest.docx
@@ -1604,26 +1604,6 @@
         <w:pStyle w:val="KeinLeerraum"/>
       </w:pPr>
     </w:p>
-    <w:p>
-      <w:pPr>
-        <w:pStyle w:val="KeinLeerraum"/>
-      </w:pPr>
-    </w:p>
-    <w:p>
-      <w:pPr>
-        <w:pStyle w:val="KeinLeerraum"/>
-      </w:pPr>
-    </w:p>
-    <w:p>
-      <w:pPr>
-        <w:pStyle w:val="KeinLeerraum"/>
-      </w:pPr>
-    </w:p>
-    <w:p>
-      <w:pPr>
-        <w:pStyle w:val="KeinLeerraum"/>
-      </w:pPr>
-    </w:p>
     <w:p/>
     <w:p>
       <w:pPr>
@@ -2027,654 +2007,653 @@
         <w:pStyle w:val="KeinLeerraum"/>
       </w:pPr>
       <w:r>
+        <w:t xml:space="preserve">Bäckerei </w:t>
+      </w:r>
+      <w:proofErr w:type="spellStart"/>
+      <w:r>
+        <w:t>Gauker</w:t>
+      </w:r>
+      <w:proofErr w:type="spellEnd"/>
+      <w:r>
+        <w:t xml:space="preserve"> in der </w:t>
+      </w:r>
+      <w:proofErr w:type="spellStart"/>
+      <w:r>
+        <w:t>Nauklerstraße</w:t>
+      </w:r>
+      <w:proofErr w:type="spellEnd"/>
+      <w:r>
+        <w:t xml:space="preserve"> 31</w:t>
+      </w:r>
+    </w:p>
+    <w:p>
+      <w:pPr>
+        <w:pStyle w:val="KeinLeerraum"/>
+      </w:pPr>
+      <w:r>
+        <w:t>Bäckerei Keim in der Wilhelmstraße 20</w:t>
+      </w:r>
+    </w:p>
+    <w:p>
+      <w:pPr>
+        <w:pStyle w:val="KeinLeerraum"/>
+      </w:pPr>
+      <w:proofErr w:type="spellStart"/>
+      <w:r>
+        <w:t>Asia</w:t>
+      </w:r>
+      <w:proofErr w:type="spellEnd"/>
+      <w:r>
+        <w:t>-Imbiss Wok-In in der Wilhelmstraße 20</w:t>
+      </w:r>
+    </w:p>
+    <w:p>
+      <w:pPr>
+        <w:pStyle w:val="KeinLeerraum"/>
+      </w:pPr>
+      <w:r>
+        <w:t xml:space="preserve">REWE in der </w:t>
+      </w:r>
+      <w:proofErr w:type="spellStart"/>
+      <w:r>
+        <w:t>Mohlstraße</w:t>
+      </w:r>
+      <w:proofErr w:type="spellEnd"/>
+      <w:r>
+        <w:t xml:space="preserve"> 26</w:t>
+      </w:r>
+    </w:p>
+    <w:p>
+      <w:pPr>
+        <w:pStyle w:val="KeinLeerraum"/>
+      </w:pPr>
+    </w:p>
+    <w:p>
+      <w:pPr>
+        <w:pStyle w:val="KeinLeerraum"/>
+      </w:pPr>
+      <w:r>
+        <w:t>Als Student ist es wichtig viel und gesund zu essen. So halten Sie ihr Gehirn fit. Aber das wissen Sie ja bestimmt selbst.</w:t>
+      </w:r>
+    </w:p>
+    <w:p>
+      <w:pPr>
+        <w:pStyle w:val="KeinLeerraum"/>
+      </w:pPr>
+      <w:r>
+        <w:t xml:space="preserve">Ich hoffe ich konnte Ihnen weiterhelfen. </w:t>
+      </w:r>
+    </w:p>
+    <w:p>
+      <w:pPr>
+        <w:pStyle w:val="KeinLeerraum"/>
+      </w:pPr>
+      <w:r>
+        <w:t xml:space="preserve">User:       gibt es eine </w:t>
+      </w:r>
+      <w:proofErr w:type="spellStart"/>
+      <w:r>
+        <w:t>fachschaft</w:t>
+      </w:r>
+      <w:proofErr w:type="spellEnd"/>
+    </w:p>
+    <w:p>
+      <w:pPr>
+        <w:pStyle w:val="KeinLeerraum"/>
+      </w:pPr>
+      <w:proofErr w:type="spellStart"/>
+      <w:r>
+        <w:t>Dr.Pörksi</w:t>
+      </w:r>
+      <w:proofErr w:type="spellEnd"/>
+      <w:r>
+        <w:t xml:space="preserve">: </w:t>
+      </w:r>
+    </w:p>
+    <w:p>
+      <w:pPr>
+        <w:pStyle w:val="KeinLeerraum"/>
+      </w:pPr>
+      <w:r>
+        <w:t xml:space="preserve">User:       wo kann man in </w:t>
+      </w:r>
+      <w:proofErr w:type="spellStart"/>
+      <w:r>
+        <w:t>tübingen</w:t>
+      </w:r>
+      <w:proofErr w:type="spellEnd"/>
+      <w:r>
+        <w:t xml:space="preserve"> wohnen</w:t>
+      </w:r>
+    </w:p>
+    <w:p>
+      <w:pPr>
+        <w:pStyle w:val="KeinLeerraum"/>
+      </w:pPr>
+      <w:proofErr w:type="spellStart"/>
+      <w:r>
+        <w:t>Dr.Pörksi</w:t>
+      </w:r>
+      <w:proofErr w:type="spellEnd"/>
+      <w:r>
+        <w:t xml:space="preserve">: </w:t>
+      </w:r>
+    </w:p>
+    <w:p>
+      <w:pPr>
+        <w:pStyle w:val="KeinLeerraum"/>
+      </w:pPr>
+      <w:r>
+        <w:t xml:space="preserve">User:       brauch ich ein </w:t>
+      </w:r>
+      <w:proofErr w:type="spellStart"/>
+      <w:r>
+        <w:t>praktikum</w:t>
+      </w:r>
+      <w:proofErr w:type="spellEnd"/>
+    </w:p>
+    <w:p>
+      <w:pPr>
+        <w:pStyle w:val="KeinLeerraum"/>
+      </w:pPr>
+      <w:proofErr w:type="spellStart"/>
+      <w:r>
+        <w:t>Dr.Pörksi</w:t>
+      </w:r>
+      <w:proofErr w:type="spellEnd"/>
+      <w:r>
+        <w:t xml:space="preserve">: </w:t>
+      </w:r>
+    </w:p>
+    <w:p>
+      <w:pPr>
+        <w:pStyle w:val="KeinLeerraum"/>
+      </w:pPr>
+      <w:r>
+        <w:t xml:space="preserve">User:       brauche ich ein </w:t>
+      </w:r>
+      <w:proofErr w:type="spellStart"/>
+      <w:r>
+        <w:t>praktikum</w:t>
+      </w:r>
+      <w:proofErr w:type="spellEnd"/>
+    </w:p>
+    <w:p>
+      <w:pPr>
+        <w:pStyle w:val="KeinLeerraum"/>
+      </w:pPr>
+      <w:proofErr w:type="spellStart"/>
+      <w:r>
+        <w:t>Dr.Pörksi</w:t>
+      </w:r>
+      <w:proofErr w:type="spellEnd"/>
+      <w:r>
+        <w:t>:</w:t>
+      </w:r>
+    </w:p>
+    <w:p>
+      <w:pPr>
+        <w:pStyle w:val="KeinLeerraum"/>
+      </w:pPr>
+      <w:r>
+        <w:t xml:space="preserve">User:       du </w:t>
+      </w:r>
+      <w:proofErr w:type="spellStart"/>
+      <w:r>
+        <w:t>arschloch</w:t>
+      </w:r>
+      <w:proofErr w:type="spellEnd"/>
+    </w:p>
+    <w:p>
+      <w:pPr>
+        <w:pStyle w:val="KeinLeerraum"/>
+      </w:pPr>
+      <w:proofErr w:type="spellStart"/>
+      <w:r>
+        <w:t>Dr.Pörksi</w:t>
+      </w:r>
+      <w:proofErr w:type="spellEnd"/>
+      <w:r>
+        <w:t xml:space="preserve">: Also bitte! Ich bin Professor und möchte gesiezt werden. Es ist mir ein Rätsel wie so ein minderbemitteltes Wesen wie Sie das Abitur geschafft hat. </w:t>
+      </w:r>
+    </w:p>
+    <w:p>
+      <w:pPr>
+        <w:pStyle w:val="KeinLeerraum"/>
+      </w:pPr>
+      <w:r>
+        <w:t xml:space="preserve">User:       sie </w:t>
+      </w:r>
+      <w:proofErr w:type="spellStart"/>
+      <w:r>
+        <w:t>arschloch</w:t>
+      </w:r>
+      <w:proofErr w:type="spellEnd"/>
+    </w:p>
+    <w:p>
+      <w:pPr>
+        <w:pStyle w:val="KeinLeerraum"/>
+      </w:pPr>
+      <w:proofErr w:type="spellStart"/>
+      <w:r>
+        <w:t>Dr.Pörksi</w:t>
+      </w:r>
+      <w:proofErr w:type="spellEnd"/>
+      <w:r>
+        <w:t xml:space="preserve">: Es ist mir ein Rätsel wie so ein minderbemitteltes Wesen wie Sie das Abitur geschafft hat. </w:t>
+      </w:r>
+    </w:p>
+    <w:p>
+      <w:pPr>
+        <w:pStyle w:val="KeinLeerraum"/>
+      </w:pPr>
+      <w:r>
+        <w:t>User:       fick dich</w:t>
+      </w:r>
+    </w:p>
+    <w:p>
+      <w:pPr>
+        <w:pStyle w:val="KeinLeerraum"/>
+      </w:pPr>
+      <w:proofErr w:type="spellStart"/>
+      <w:r>
+        <w:t>Dr.Pörksi</w:t>
+      </w:r>
+      <w:proofErr w:type="spellEnd"/>
+      <w:r>
+        <w:t xml:space="preserve">: So eine Ausdrucksweise verbitte ich mir. Ich glaube Sie sind nicht für ein Studium der Medienwissenschaft geeignet. </w:t>
+      </w:r>
+    </w:p>
+    <w:p>
+      <w:pPr>
+        <w:pStyle w:val="KeinLeerraum"/>
+      </w:pPr>
+      <w:r>
+        <w:t>User:       was geht</w:t>
+      </w:r>
+    </w:p>
+    <w:p>
+      <w:pPr>
+        <w:pStyle w:val="KeinLeerraum"/>
+      </w:pPr>
+      <w:proofErr w:type="spellStart"/>
+      <w:r>
+        <w:t>Dr.Pörksi</w:t>
+      </w:r>
+      <w:proofErr w:type="spellEnd"/>
+      <w:r>
+        <w:t xml:space="preserve">: Leider nicht </w:t>
+      </w:r>
+      <w:proofErr w:type="gramStart"/>
+      <w:r>
+        <w:t>viel</w:t>
+      </w:r>
+      <w:proofErr w:type="gramEnd"/>
+      <w:r>
+        <w:t xml:space="preserve"> wenn man keine Beine hat. </w:t>
+      </w:r>
+    </w:p>
+    <w:p>
+      <w:pPr>
+        <w:pStyle w:val="KeinLeerraum"/>
+      </w:pPr>
+      <w:r>
+        <w:t xml:space="preserve">User:       </w:t>
+      </w:r>
+      <w:proofErr w:type="spellStart"/>
+      <w:r>
+        <w:t>balbla</w:t>
+      </w:r>
+      <w:proofErr w:type="spellEnd"/>
+      <w:r>
+        <w:t xml:space="preserve"> ich bin doof</w:t>
+      </w:r>
+    </w:p>
+    <w:p>
+      <w:pPr>
+        <w:pStyle w:val="KeinLeerraum"/>
+      </w:pPr>
+      <w:proofErr w:type="spellStart"/>
+      <w:r>
+        <w:t>Dr.Pörksi</w:t>
+      </w:r>
+      <w:proofErr w:type="spellEnd"/>
+      <w:r>
+        <w:t xml:space="preserve">: </w:t>
+      </w:r>
+    </w:p>
+    <w:p>
+      <w:pPr>
+        <w:pStyle w:val="KeinLeerraum"/>
+      </w:pPr>
+      <w:r>
+        <w:t xml:space="preserve">User:       wo ist der </w:t>
+      </w:r>
+      <w:proofErr w:type="spellStart"/>
+      <w:r>
+        <w:t>brechtbau</w:t>
+      </w:r>
+      <w:proofErr w:type="spellEnd"/>
+    </w:p>
+    <w:p>
+      <w:pPr>
+        <w:pStyle w:val="KeinLeerraum"/>
+      </w:pPr>
+      <w:proofErr w:type="spellStart"/>
+      <w:r>
+        <w:t>Dr.Pörksi</w:t>
+      </w:r>
+      <w:proofErr w:type="spellEnd"/>
+      <w:r>
+        <w:t xml:space="preserve">: Der Brechtbau, auch bekannt unter dem Namen </w:t>
+      </w:r>
+      <w:proofErr w:type="spellStart"/>
+      <w:r>
+        <w:t>Neuphilologikum</w:t>
+      </w:r>
+      <w:proofErr w:type="spellEnd"/>
+      <w:r>
+        <w:t xml:space="preserve">, befindet sich in der Wilhelmstraße 50. </w:t>
+      </w:r>
+    </w:p>
+    <w:p>
+      <w:pPr>
+        <w:pStyle w:val="KeinLeerraum"/>
+      </w:pPr>
+      <w:r>
+        <w:t>User:       wo finde ich ein praktikumsplatz</w:t>
+      </w:r>
+    </w:p>
+    <w:p>
+      <w:pPr>
+        <w:pStyle w:val="KeinLeerraum"/>
+      </w:pPr>
+      <w:proofErr w:type="spellStart"/>
+      <w:r>
+        <w:t>Dr.Pörksi</w:t>
+      </w:r>
+      <w:proofErr w:type="spellEnd"/>
+      <w:r>
+        <w:t xml:space="preserve">: </w:t>
+      </w:r>
+    </w:p>
+    <w:p>
+      <w:pPr>
+        <w:pStyle w:val="KeinLeerraum"/>
+      </w:pPr>
+      <w:r>
+        <w:t>User:       wo finde ich einen praktikumsplatz</w:t>
+      </w:r>
+    </w:p>
+    <w:p>
+      <w:pPr>
+        <w:pStyle w:val="KeinLeerraum"/>
+      </w:pPr>
+      <w:proofErr w:type="spellStart"/>
+      <w:r>
+        <w:t>Dr.Pörksi</w:t>
+      </w:r>
+      <w:proofErr w:type="spellEnd"/>
+      <w:r>
+        <w:t xml:space="preserve">: In unserem </w:t>
+      </w:r>
+      <w:proofErr w:type="spellStart"/>
+      <w:r>
+        <w:t>Insitut</w:t>
+      </w:r>
+      <w:proofErr w:type="spellEnd"/>
+      <w:r>
+        <w:t xml:space="preserve"> gibt es eine Praktikumsberatung. Ihre Ansprechpartnerin ist Pia </w:t>
+      </w:r>
+      <w:proofErr w:type="spellStart"/>
+      <w:r>
+        <w:t>Fruth</w:t>
+      </w:r>
+      <w:proofErr w:type="spellEnd"/>
+      <w:r>
+        <w:t xml:space="preserve">. Des </w:t>
+      </w:r>
+      <w:proofErr w:type="spellStart"/>
+      <w:proofErr w:type="gramStart"/>
+      <w:r>
+        <w:t>weiteren</w:t>
+      </w:r>
+      <w:proofErr w:type="spellEnd"/>
+      <w:proofErr w:type="gramEnd"/>
+      <w:r>
+        <w:t xml:space="preserve"> gibt es Aushänge am Schwarzen Brett. </w:t>
+      </w:r>
+    </w:p>
+    <w:p>
+      <w:pPr>
+        <w:pStyle w:val="KeinLeerraum"/>
+      </w:pPr>
+      <w:r>
+        <w:t>User:       danke</w:t>
+      </w:r>
+    </w:p>
+    <w:p>
+      <w:pPr>
+        <w:pStyle w:val="KeinLeerraum"/>
+      </w:pPr>
+      <w:proofErr w:type="spellStart"/>
+      <w:r>
+        <w:t>Dr.Pörksi</w:t>
+      </w:r>
+      <w:proofErr w:type="spellEnd"/>
+      <w:r>
+        <w:t xml:space="preserve">: Immer wieder gerne. </w:t>
+      </w:r>
+    </w:p>
+    <w:p>
+      <w:pPr>
+        <w:pStyle w:val="KeinLeerraum"/>
+      </w:pPr>
+      <w:r>
+        <w:t>User:       was kann ich damit später werden</w:t>
+      </w:r>
+    </w:p>
+    <w:p>
+      <w:pPr>
+        <w:pStyle w:val="KeinLeerraum"/>
+      </w:pPr>
+      <w:proofErr w:type="spellStart"/>
+      <w:r>
+        <w:t>Dr.Pörksi</w:t>
+      </w:r>
+      <w:proofErr w:type="spellEnd"/>
+      <w:r>
+        <w:t xml:space="preserve">: </w:t>
+      </w:r>
+    </w:p>
+    <w:p>
+      <w:pPr>
+        <w:pStyle w:val="KeinLeerraum"/>
+      </w:pPr>
+      <w:r>
+        <w:t>User:       du stinkst</w:t>
+      </w:r>
+    </w:p>
+    <w:p>
+      <w:pPr>
+        <w:pStyle w:val="KeinLeerraum"/>
+      </w:pPr>
+      <w:proofErr w:type="spellStart"/>
+      <w:r>
+        <w:t>Dr.Pörksi</w:t>
+      </w:r>
+      <w:proofErr w:type="spellEnd"/>
+      <w:r>
+        <w:t xml:space="preserve">: Also bitte! Ich bin Professor und möchte gesiezt werden. </w:t>
+      </w:r>
+    </w:p>
+    <w:p>
+      <w:pPr>
+        <w:pStyle w:val="KeinLeerraum"/>
+      </w:pPr>
+      <w:r>
+        <w:t>User:       sie stinken</w:t>
+      </w:r>
+    </w:p>
+    <w:p>
+      <w:pPr>
+        <w:pStyle w:val="KeinLeerraum"/>
+      </w:pPr>
+      <w:proofErr w:type="spellStart"/>
+      <w:r>
+        <w:t>Dr.Pörksi</w:t>
+      </w:r>
+      <w:proofErr w:type="spellEnd"/>
+      <w:r>
+        <w:t xml:space="preserve">: </w:t>
+      </w:r>
+    </w:p>
+    <w:p>
+      <w:pPr>
+        <w:pStyle w:val="KeinLeerraum"/>
+      </w:pPr>
+      <w:r>
+        <w:t>User:       sie stinken</w:t>
+      </w:r>
+    </w:p>
+    <w:p>
+      <w:pPr>
+        <w:pStyle w:val="KeinLeerraum"/>
+      </w:pPr>
+      <w:proofErr w:type="spellStart"/>
+      <w:r>
+        <w:t>Dr.Pörksi</w:t>
+      </w:r>
+      <w:proofErr w:type="spellEnd"/>
+      <w:r>
+        <w:t xml:space="preserve">: Jetzt fangen Sie aber an sich zu wiederholen. Vielleicht gibt es ja noch </w:t>
+      </w:r>
+      <w:proofErr w:type="gramStart"/>
+      <w:r>
+        <w:t>etwas</w:t>
+      </w:r>
+      <w:proofErr w:type="gramEnd"/>
+      <w:r>
+        <w:t xml:space="preserve"> dass Sie wissen möchten?</w:t>
+      </w:r>
+    </w:p>
+    <w:p>
+      <w:pPr>
+        <w:pStyle w:val="KeinLeerraum"/>
+      </w:pPr>
+      <w:r>
+        <w:t xml:space="preserve">User:       </w:t>
+      </w:r>
+      <w:proofErr w:type="spellStart"/>
+      <w:r>
+        <w:t>etcs</w:t>
+      </w:r>
+      <w:proofErr w:type="spellEnd"/>
+    </w:p>
+    <w:p>
+      <w:pPr>
+        <w:pStyle w:val="KeinLeerraum"/>
+      </w:pPr>
+      <w:proofErr w:type="spellStart"/>
+      <w:r>
+        <w:t>Dr.Pörksi</w:t>
+      </w:r>
+      <w:proofErr w:type="spellEnd"/>
+      <w:r>
+        <w:t xml:space="preserve">: </w:t>
+      </w:r>
+    </w:p>
+    <w:p>
+      <w:pPr>
+        <w:pStyle w:val="KeinLeerraum"/>
+      </w:pPr>
+      <w:r>
+        <w:t xml:space="preserve">User:       </w:t>
+      </w:r>
+      <w:proofErr w:type="spellStart"/>
+      <w:r>
+        <w:t>ects</w:t>
+      </w:r>
+      <w:proofErr w:type="spellEnd"/>
+    </w:p>
+    <w:p>
+      <w:pPr>
+        <w:pStyle w:val="KeinLeerraum"/>
+      </w:pPr>
+      <w:proofErr w:type="spellStart"/>
+      <w:r>
+        <w:t>Dr.Pörksi</w:t>
+      </w:r>
+      <w:proofErr w:type="spellEnd"/>
+      <w:r>
+        <w:t xml:space="preserve">: </w:t>
+      </w:r>
+    </w:p>
+    <w:p>
+      <w:pPr>
+        <w:pStyle w:val="KeinLeerraum"/>
+      </w:pPr>
+      <w:r>
+        <w:t xml:space="preserve">User:       wie viele </w:t>
+      </w:r>
+      <w:proofErr w:type="spellStart"/>
+      <w:r>
+        <w:t>ectspunkte</w:t>
+      </w:r>
+      <w:proofErr w:type="spellEnd"/>
+      <w:r>
+        <w:t xml:space="preserve"> brauche ich</w:t>
+      </w:r>
+    </w:p>
+    <w:p>
+      <w:pPr>
+        <w:pStyle w:val="KeinLeerraum"/>
+      </w:pPr>
+      <w:proofErr w:type="spellStart"/>
+      <w:r>
+        <w:t>Dr.Pörksi</w:t>
+      </w:r>
+      <w:proofErr w:type="spellEnd"/>
+      <w:r>
+        <w:t xml:space="preserve">: </w:t>
+      </w:r>
+    </w:p>
+    <w:p>
+      <w:pPr>
+        <w:pStyle w:val="KeinLeerraum"/>
+      </w:pPr>
+      <w:r>
+        <w:t>User:       wie kann ich dich beenden</w:t>
+      </w:r>
+    </w:p>
+    <w:p>
+      <w:pPr>
+        <w:pStyle w:val="KeinLeerraum"/>
+      </w:pPr>
+      <w:proofErr w:type="spellStart"/>
+      <w:r>
+        <w:t>Dr.Pörksi</w:t>
+      </w:r>
+      <w:proofErr w:type="spellEnd"/>
+      <w:r>
+        <w:t xml:space="preserve">: Du beendest mich durch die Eingabe: "tschüss" </w:t>
+      </w:r>
+    </w:p>
+    <w:p>
+      <w:pPr>
+        <w:pStyle w:val="KeinLeerraum"/>
+      </w:pPr>
+      <w:r>
+        <w:t>User:       tschüss</w:t>
+      </w:r>
+    </w:p>
+    <w:p>
+      <w:pPr>
+        <w:pStyle w:val="KeinLeerraum"/>
+      </w:pPr>
+      <w:proofErr w:type="spellStart"/>
+      <w:r>
         <w:lastRenderedPageBreak/>
-        <w:t xml:space="preserve">Bäckerei </w:t>
-      </w:r>
-      <w:proofErr w:type="spellStart"/>
-      <w:r>
-        <w:t>Gauker</w:t>
-      </w:r>
-      <w:proofErr w:type="spellEnd"/>
-      <w:r>
-        <w:t xml:space="preserve"> in der </w:t>
-      </w:r>
-      <w:proofErr w:type="spellStart"/>
-      <w:r>
-        <w:t>Nauklerstraße</w:t>
-      </w:r>
-      <w:proofErr w:type="spellEnd"/>
-      <w:r>
-        <w:t xml:space="preserve"> 31</w:t>
-      </w:r>
-    </w:p>
-    <w:p>
-      <w:pPr>
-        <w:pStyle w:val="KeinLeerraum"/>
-      </w:pPr>
-      <w:r>
-        <w:t>Bäckerei Keim in der Wilhelmstraße 20</w:t>
-      </w:r>
-    </w:p>
-    <w:p>
-      <w:pPr>
-        <w:pStyle w:val="KeinLeerraum"/>
-      </w:pPr>
-      <w:proofErr w:type="spellStart"/>
-      <w:r>
-        <w:t>Asia</w:t>
-      </w:r>
-      <w:proofErr w:type="spellEnd"/>
-      <w:r>
-        <w:t>-Imbiss Wok-In in der Wilhelmstraße 20</w:t>
-      </w:r>
-    </w:p>
-    <w:p>
-      <w:pPr>
-        <w:pStyle w:val="KeinLeerraum"/>
-      </w:pPr>
-      <w:r>
-        <w:t xml:space="preserve">REWE in der </w:t>
-      </w:r>
-      <w:proofErr w:type="spellStart"/>
-      <w:r>
-        <w:t>Mohlstraße</w:t>
-      </w:r>
-      <w:proofErr w:type="spellEnd"/>
-      <w:r>
-        <w:t xml:space="preserve"> 26</w:t>
-      </w:r>
-    </w:p>
-    <w:p>
-      <w:pPr>
-        <w:pStyle w:val="KeinLeerraum"/>
-      </w:pPr>
-    </w:p>
-    <w:p>
-      <w:pPr>
-        <w:pStyle w:val="KeinLeerraum"/>
-      </w:pPr>
-      <w:r>
-        <w:t>Als Student ist es wichtig viel und gesund zu essen. So halten Sie ihr Gehirn fit. Aber das wissen Sie ja bestimmt selbst.</w:t>
-      </w:r>
-    </w:p>
-    <w:p>
-      <w:pPr>
-        <w:pStyle w:val="KeinLeerraum"/>
-      </w:pPr>
-      <w:r>
-        <w:t xml:space="preserve">Ich hoffe ich konnte Ihnen weiterhelfen. </w:t>
-      </w:r>
-    </w:p>
-    <w:p>
-      <w:pPr>
-        <w:pStyle w:val="KeinLeerraum"/>
-      </w:pPr>
-      <w:r>
-        <w:t xml:space="preserve">User:       gibt es eine </w:t>
-      </w:r>
-      <w:proofErr w:type="spellStart"/>
-      <w:r>
-        <w:t>fachschaft</w:t>
-      </w:r>
-      <w:proofErr w:type="spellEnd"/>
-    </w:p>
-    <w:p>
-      <w:pPr>
-        <w:pStyle w:val="KeinLeerraum"/>
-      </w:pPr>
-      <w:proofErr w:type="spellStart"/>
-      <w:r>
-        <w:t>Dr.Pörksi</w:t>
-      </w:r>
-      <w:proofErr w:type="spellEnd"/>
-      <w:r>
-        <w:t xml:space="preserve">: </w:t>
-      </w:r>
-    </w:p>
-    <w:p>
-      <w:pPr>
-        <w:pStyle w:val="KeinLeerraum"/>
-      </w:pPr>
-      <w:r>
-        <w:t xml:space="preserve">User:       wo kann man in </w:t>
-      </w:r>
-      <w:proofErr w:type="spellStart"/>
-      <w:r>
-        <w:t>tübingen</w:t>
-      </w:r>
-      <w:proofErr w:type="spellEnd"/>
-      <w:r>
-        <w:t xml:space="preserve"> wohnen</w:t>
-      </w:r>
-    </w:p>
-    <w:p>
-      <w:pPr>
-        <w:pStyle w:val="KeinLeerraum"/>
-      </w:pPr>
-      <w:proofErr w:type="spellStart"/>
-      <w:r>
-        <w:t>Dr.Pörksi</w:t>
-      </w:r>
-      <w:proofErr w:type="spellEnd"/>
-      <w:r>
-        <w:t xml:space="preserve">: </w:t>
-      </w:r>
-    </w:p>
-    <w:p>
-      <w:pPr>
-        <w:pStyle w:val="KeinLeerraum"/>
-      </w:pPr>
-      <w:r>
-        <w:t xml:space="preserve">User:       brauch ich ein </w:t>
-      </w:r>
-      <w:proofErr w:type="spellStart"/>
-      <w:r>
-        <w:t>praktikum</w:t>
-      </w:r>
-      <w:proofErr w:type="spellEnd"/>
-    </w:p>
-    <w:p>
-      <w:pPr>
-        <w:pStyle w:val="KeinLeerraum"/>
-      </w:pPr>
-      <w:proofErr w:type="spellStart"/>
-      <w:r>
-        <w:t>Dr.Pörksi</w:t>
-      </w:r>
-      <w:proofErr w:type="spellEnd"/>
-      <w:r>
-        <w:t xml:space="preserve">: </w:t>
-      </w:r>
-    </w:p>
-    <w:p>
-      <w:pPr>
-        <w:pStyle w:val="KeinLeerraum"/>
-      </w:pPr>
-      <w:r>
-        <w:t xml:space="preserve">User:       brauche ich ein </w:t>
-      </w:r>
-      <w:proofErr w:type="spellStart"/>
-      <w:r>
-        <w:t>praktikum</w:t>
-      </w:r>
-      <w:proofErr w:type="spellEnd"/>
-    </w:p>
-    <w:p>
-      <w:pPr>
-        <w:pStyle w:val="KeinLeerraum"/>
-      </w:pPr>
-      <w:proofErr w:type="spellStart"/>
-      <w:r>
-        <w:t>Dr.Pörksi</w:t>
-      </w:r>
-      <w:proofErr w:type="spellEnd"/>
-      <w:r>
-        <w:t>:</w:t>
-      </w:r>
-    </w:p>
-    <w:p>
-      <w:pPr>
-        <w:pStyle w:val="KeinLeerraum"/>
-      </w:pPr>
-      <w:r>
-        <w:t xml:space="preserve">User:       du </w:t>
-      </w:r>
-      <w:proofErr w:type="spellStart"/>
-      <w:r>
-        <w:t>arschloch</w:t>
-      </w:r>
-      <w:proofErr w:type="spellEnd"/>
-    </w:p>
-    <w:p>
-      <w:pPr>
-        <w:pStyle w:val="KeinLeerraum"/>
-      </w:pPr>
-      <w:proofErr w:type="spellStart"/>
-      <w:r>
-        <w:t>Dr.Pörksi</w:t>
-      </w:r>
-      <w:proofErr w:type="spellEnd"/>
-      <w:r>
-        <w:t xml:space="preserve">: Also bitte! Ich bin Professor und möchte gesiezt werden. Es ist mir ein Rätsel wie so ein minderbemitteltes Wesen wie Sie das Abitur geschafft hat. </w:t>
-      </w:r>
-    </w:p>
-    <w:p>
-      <w:pPr>
-        <w:pStyle w:val="KeinLeerraum"/>
-      </w:pPr>
-      <w:r>
-        <w:t xml:space="preserve">User:       sie </w:t>
-      </w:r>
-      <w:proofErr w:type="spellStart"/>
-      <w:r>
-        <w:t>arschloch</w:t>
-      </w:r>
-      <w:proofErr w:type="spellEnd"/>
-    </w:p>
-    <w:p>
-      <w:pPr>
-        <w:pStyle w:val="KeinLeerraum"/>
-      </w:pPr>
-      <w:proofErr w:type="spellStart"/>
-      <w:r>
-        <w:t>Dr.Pörksi</w:t>
-      </w:r>
-      <w:proofErr w:type="spellEnd"/>
-      <w:r>
-        <w:t xml:space="preserve">: Es ist mir ein Rätsel wie so ein minderbemitteltes Wesen wie Sie das Abitur geschafft hat. </w:t>
-      </w:r>
-    </w:p>
-    <w:p>
-      <w:pPr>
-        <w:pStyle w:val="KeinLeerraum"/>
-      </w:pPr>
-      <w:r>
-        <w:t>User:       fick dich</w:t>
-      </w:r>
-    </w:p>
-    <w:p>
-      <w:pPr>
-        <w:pStyle w:val="KeinLeerraum"/>
-      </w:pPr>
-      <w:proofErr w:type="spellStart"/>
-      <w:r>
-        <w:t>Dr.Pörksi</w:t>
-      </w:r>
-      <w:proofErr w:type="spellEnd"/>
-      <w:r>
-        <w:t xml:space="preserve">: So eine Ausdrucksweise verbitte ich mir. Ich glaube Sie sind nicht für ein Studium der Medienwissenschaft geeignet. </w:t>
-      </w:r>
-    </w:p>
-    <w:p>
-      <w:pPr>
-        <w:pStyle w:val="KeinLeerraum"/>
-      </w:pPr>
-      <w:r>
-        <w:t>User:       was geht</w:t>
-      </w:r>
-    </w:p>
-    <w:p>
-      <w:pPr>
-        <w:pStyle w:val="KeinLeerraum"/>
-      </w:pPr>
-      <w:proofErr w:type="spellStart"/>
-      <w:r>
-        <w:t>Dr.Pörksi</w:t>
-      </w:r>
-      <w:proofErr w:type="spellEnd"/>
-      <w:r>
-        <w:t xml:space="preserve">: Leider nicht </w:t>
-      </w:r>
-      <w:proofErr w:type="gramStart"/>
-      <w:r>
-        <w:t>viel</w:t>
-      </w:r>
-      <w:proofErr w:type="gramEnd"/>
-      <w:r>
-        <w:t xml:space="preserve"> wenn man keine Beine hat. </w:t>
-      </w:r>
-    </w:p>
-    <w:p>
-      <w:pPr>
-        <w:pStyle w:val="KeinLeerraum"/>
-      </w:pPr>
-      <w:r>
-        <w:t xml:space="preserve">User:       </w:t>
-      </w:r>
-      <w:proofErr w:type="spellStart"/>
-      <w:r>
-        <w:t>balbla</w:t>
-      </w:r>
-      <w:proofErr w:type="spellEnd"/>
-      <w:r>
-        <w:t xml:space="preserve"> ich bin doof</w:t>
-      </w:r>
-    </w:p>
-    <w:p>
-      <w:pPr>
-        <w:pStyle w:val="KeinLeerraum"/>
-      </w:pPr>
-      <w:proofErr w:type="spellStart"/>
-      <w:r>
-        <w:t>Dr.Pörksi</w:t>
-      </w:r>
-      <w:proofErr w:type="spellEnd"/>
-      <w:r>
-        <w:t xml:space="preserve">: </w:t>
-      </w:r>
-    </w:p>
-    <w:p>
-      <w:pPr>
-        <w:pStyle w:val="KeinLeerraum"/>
-      </w:pPr>
-      <w:r>
-        <w:t xml:space="preserve">User:       wo ist der </w:t>
-      </w:r>
-      <w:proofErr w:type="spellStart"/>
-      <w:r>
-        <w:t>brechtbau</w:t>
-      </w:r>
-      <w:proofErr w:type="spellEnd"/>
-    </w:p>
-    <w:p>
-      <w:pPr>
-        <w:pStyle w:val="KeinLeerraum"/>
-      </w:pPr>
-      <w:proofErr w:type="spellStart"/>
-      <w:r>
-        <w:t>Dr.Pörksi</w:t>
-      </w:r>
-      <w:proofErr w:type="spellEnd"/>
-      <w:r>
-        <w:t xml:space="preserve">: Der Brechtbau, auch bekannt unter dem Namen </w:t>
-      </w:r>
-      <w:proofErr w:type="spellStart"/>
-      <w:r>
-        <w:t>Neuphilologikum</w:t>
-      </w:r>
-      <w:proofErr w:type="spellEnd"/>
-      <w:r>
-        <w:t xml:space="preserve">, befindet sich in der Wilhelmstraße 50. </w:t>
-      </w:r>
-    </w:p>
-    <w:p>
-      <w:pPr>
-        <w:pStyle w:val="KeinLeerraum"/>
-      </w:pPr>
-      <w:r>
-        <w:t>User:       wo finde ich ein praktikumsplatz</w:t>
-      </w:r>
-    </w:p>
-    <w:p>
-      <w:pPr>
-        <w:pStyle w:val="KeinLeerraum"/>
-      </w:pPr>
-      <w:proofErr w:type="spellStart"/>
-      <w:r>
-        <w:t>Dr.Pörksi</w:t>
-      </w:r>
-      <w:proofErr w:type="spellEnd"/>
-      <w:r>
-        <w:t xml:space="preserve">: </w:t>
-      </w:r>
-    </w:p>
-    <w:p>
-      <w:pPr>
-        <w:pStyle w:val="KeinLeerraum"/>
-      </w:pPr>
-      <w:r>
-        <w:t>User:       wo finde ich einen praktikumsplatz</w:t>
-      </w:r>
-    </w:p>
-    <w:p>
-      <w:pPr>
-        <w:pStyle w:val="KeinLeerraum"/>
-      </w:pPr>
-      <w:proofErr w:type="spellStart"/>
-      <w:r>
-        <w:t>Dr.Pörksi</w:t>
-      </w:r>
-      <w:proofErr w:type="spellEnd"/>
-      <w:r>
-        <w:t xml:space="preserve">: In unserem </w:t>
-      </w:r>
-      <w:proofErr w:type="spellStart"/>
-      <w:r>
-        <w:t>Insitut</w:t>
-      </w:r>
-      <w:proofErr w:type="spellEnd"/>
-      <w:r>
-        <w:t xml:space="preserve"> gibt es eine Praktikumsberatung. Ihre Ansprechpartnerin ist Pia </w:t>
-      </w:r>
-      <w:proofErr w:type="spellStart"/>
-      <w:r>
-        <w:t>Fruth</w:t>
-      </w:r>
-      <w:proofErr w:type="spellEnd"/>
-      <w:r>
-        <w:t xml:space="preserve">. Des </w:t>
-      </w:r>
-      <w:proofErr w:type="spellStart"/>
-      <w:proofErr w:type="gramStart"/>
-      <w:r>
-        <w:t>weiteren</w:t>
-      </w:r>
-      <w:proofErr w:type="spellEnd"/>
-      <w:proofErr w:type="gramEnd"/>
-      <w:r>
-        <w:t xml:space="preserve"> gibt es Aushänge am Schwarzen Brett. </w:t>
-      </w:r>
-    </w:p>
-    <w:p>
-      <w:pPr>
-        <w:pStyle w:val="KeinLeerraum"/>
-      </w:pPr>
-      <w:r>
-        <w:t>User:       danke</w:t>
-      </w:r>
-    </w:p>
-    <w:p>
-      <w:pPr>
-        <w:pStyle w:val="KeinLeerraum"/>
-      </w:pPr>
-      <w:proofErr w:type="spellStart"/>
-      <w:r>
-        <w:t>Dr.Pörksi</w:t>
-      </w:r>
-      <w:proofErr w:type="spellEnd"/>
-      <w:r>
-        <w:t xml:space="preserve">: Immer wieder gerne. </w:t>
-      </w:r>
-    </w:p>
-    <w:p>
-      <w:pPr>
-        <w:pStyle w:val="KeinLeerraum"/>
-      </w:pPr>
-      <w:r>
-        <w:t>User:       was kann ich damit später werden</w:t>
-      </w:r>
-    </w:p>
-    <w:p>
-      <w:pPr>
-        <w:pStyle w:val="KeinLeerraum"/>
-      </w:pPr>
-      <w:proofErr w:type="spellStart"/>
-      <w:r>
-        <w:t>Dr.Pörksi</w:t>
-      </w:r>
-      <w:proofErr w:type="spellEnd"/>
-      <w:r>
-        <w:t xml:space="preserve">: </w:t>
-      </w:r>
-    </w:p>
-    <w:p>
-      <w:pPr>
-        <w:pStyle w:val="KeinLeerraum"/>
-      </w:pPr>
-      <w:r>
-        <w:t>User:       du stinkst</w:t>
-      </w:r>
-    </w:p>
-    <w:p>
-      <w:pPr>
-        <w:pStyle w:val="KeinLeerraum"/>
-      </w:pPr>
-      <w:proofErr w:type="spellStart"/>
-      <w:r>
-        <w:t>Dr.Pörksi</w:t>
-      </w:r>
-      <w:proofErr w:type="spellEnd"/>
-      <w:r>
-        <w:t xml:space="preserve">: Also bitte! Ich bin Professor und möchte gesiezt werden. </w:t>
-      </w:r>
-    </w:p>
-    <w:p>
-      <w:pPr>
-        <w:pStyle w:val="KeinLeerraum"/>
-      </w:pPr>
-      <w:r>
-        <w:t>User:       sie stinken</w:t>
-      </w:r>
-    </w:p>
-    <w:p>
-      <w:pPr>
-        <w:pStyle w:val="KeinLeerraum"/>
-      </w:pPr>
-      <w:proofErr w:type="spellStart"/>
-      <w:r>
-        <w:t>Dr.Pörksi</w:t>
-      </w:r>
-      <w:proofErr w:type="spellEnd"/>
-      <w:r>
-        <w:t xml:space="preserve">: </w:t>
-      </w:r>
-    </w:p>
-    <w:p>
-      <w:pPr>
-        <w:pStyle w:val="KeinLeerraum"/>
-      </w:pPr>
-      <w:r>
-        <w:t>User:       sie stinken</w:t>
-      </w:r>
-    </w:p>
-    <w:p>
-      <w:pPr>
-        <w:pStyle w:val="KeinLeerraum"/>
-      </w:pPr>
-      <w:proofErr w:type="spellStart"/>
-      <w:r>
-        <w:t>Dr.Pörksi</w:t>
-      </w:r>
-      <w:proofErr w:type="spellEnd"/>
-      <w:r>
-        <w:t xml:space="preserve">: Jetzt fangen Sie aber an sich zu wiederholen. Vielleicht gibt es ja noch </w:t>
-      </w:r>
-      <w:proofErr w:type="gramStart"/>
-      <w:r>
-        <w:t>etwas</w:t>
-      </w:r>
-      <w:proofErr w:type="gramEnd"/>
-      <w:r>
-        <w:t xml:space="preserve"> dass Sie wissen möchten?</w:t>
-      </w:r>
-    </w:p>
-    <w:p>
-      <w:pPr>
-        <w:pStyle w:val="KeinLeerraum"/>
-      </w:pPr>
-      <w:r>
-        <w:t xml:space="preserve">User:       </w:t>
-      </w:r>
-      <w:proofErr w:type="spellStart"/>
-      <w:r>
-        <w:t>etcs</w:t>
-      </w:r>
-      <w:proofErr w:type="spellEnd"/>
-    </w:p>
-    <w:p>
-      <w:pPr>
-        <w:pStyle w:val="KeinLeerraum"/>
-      </w:pPr>
-      <w:proofErr w:type="spellStart"/>
-      <w:r>
-        <w:t>Dr.Pörksi</w:t>
-      </w:r>
-      <w:proofErr w:type="spellEnd"/>
-      <w:r>
-        <w:t xml:space="preserve">: </w:t>
-      </w:r>
-    </w:p>
-    <w:p>
-      <w:pPr>
-        <w:pStyle w:val="KeinLeerraum"/>
-      </w:pPr>
-      <w:r>
-        <w:t xml:space="preserve">User:       </w:t>
-      </w:r>
-      <w:proofErr w:type="spellStart"/>
-      <w:r>
-        <w:t>ects</w:t>
-      </w:r>
-      <w:proofErr w:type="spellEnd"/>
-    </w:p>
-    <w:p>
-      <w:pPr>
-        <w:pStyle w:val="KeinLeerraum"/>
-      </w:pPr>
-      <w:proofErr w:type="spellStart"/>
-      <w:r>
-        <w:t>Dr.Pörksi</w:t>
-      </w:r>
-      <w:proofErr w:type="spellEnd"/>
-      <w:r>
-        <w:t xml:space="preserve">: </w:t>
-      </w:r>
-    </w:p>
-    <w:p>
-      <w:pPr>
-        <w:pStyle w:val="KeinLeerraum"/>
-      </w:pPr>
-      <w:r>
-        <w:t xml:space="preserve">User:       wie viele </w:t>
-      </w:r>
-      <w:proofErr w:type="spellStart"/>
-      <w:r>
-        <w:t>ectspunkte</w:t>
-      </w:r>
-      <w:proofErr w:type="spellEnd"/>
-      <w:r>
-        <w:t xml:space="preserve"> brauche ich</w:t>
-      </w:r>
-    </w:p>
-    <w:p>
-      <w:pPr>
-        <w:pStyle w:val="KeinLeerraum"/>
-      </w:pPr>
-      <w:proofErr w:type="spellStart"/>
-      <w:r>
-        <w:t>Dr.Pörksi</w:t>
-      </w:r>
-      <w:proofErr w:type="spellEnd"/>
-      <w:r>
-        <w:t xml:space="preserve">: </w:t>
-      </w:r>
-    </w:p>
-    <w:p>
-      <w:pPr>
-        <w:pStyle w:val="KeinLeerraum"/>
-      </w:pPr>
-      <w:r>
-        <w:lastRenderedPageBreak/>
-        <w:t>User:       wie kann ich dich beenden</w:t>
-      </w:r>
-    </w:p>
-    <w:p>
-      <w:pPr>
-        <w:pStyle w:val="KeinLeerraum"/>
-      </w:pPr>
-      <w:proofErr w:type="spellStart"/>
-      <w:r>
-        <w:t>Dr.Pörksi</w:t>
-      </w:r>
-      <w:proofErr w:type="spellEnd"/>
-      <w:r>
-        <w:t xml:space="preserve">: Du beendest mich durch die Eingabe: "tschüss" </w:t>
-      </w:r>
-    </w:p>
-    <w:p>
-      <w:pPr>
-        <w:pStyle w:val="KeinLeerraum"/>
-      </w:pPr>
-      <w:r>
-        <w:t>User:       tschüss</w:t>
-      </w:r>
-    </w:p>
-    <w:p>
-      <w:pPr>
-        <w:pStyle w:val="KeinLeerraum"/>
-      </w:pPr>
-      <w:proofErr w:type="spellStart"/>
-      <w:r>
         <w:t>Dr.Pörksi</w:t>
       </w:r>
       <w:proofErr w:type="spellEnd"/>
@@ -3147,46 +3126,46 @@
       </w:pPr>
       <w:proofErr w:type="spellStart"/>
       <w:r>
+        <w:t>Dr.Pörksi</w:t>
+      </w:r>
+      <w:proofErr w:type="spellEnd"/>
+      <w:r>
+        <w:t xml:space="preserve">: Ok, in alter </w:t>
+      </w:r>
+      <w:proofErr w:type="spellStart"/>
+      <w:r>
+        <w:t>Nerd</w:t>
+      </w:r>
+      <w:proofErr w:type="spellEnd"/>
+      <w:r>
+        <w:t xml:space="preserve">-Manier möchte ich eine Runde Schere, Stein, </w:t>
+      </w:r>
+      <w:proofErr w:type="spellStart"/>
+      <w:proofErr w:type="gramStart"/>
+      <w:r>
+        <w:t>Papier,Echse</w:t>
+      </w:r>
+      <w:proofErr w:type="spellEnd"/>
+      <w:proofErr w:type="gramEnd"/>
+      <w:r>
+        <w:t>, Spock mit dir spielen. Um dieses Spiel zu beginnen wählen Sie bitte eins der folgenden Objekte: Stein, Papier, Schere, Echse, Spock. Und beenden Sie Ihre Eingabe mit einem Punkt.</w:t>
+      </w:r>
+    </w:p>
+    <w:p>
+      <w:pPr>
+        <w:pStyle w:val="KeinLeerraum"/>
+      </w:pPr>
+      <w:r>
+        <w:t>User:       spielen</w:t>
+      </w:r>
+    </w:p>
+    <w:p>
+      <w:pPr>
+        <w:pStyle w:val="KeinLeerraum"/>
+      </w:pPr>
+      <w:proofErr w:type="spellStart"/>
+      <w:r>
         <w:lastRenderedPageBreak/>
-        <w:t>Dr.Pörksi</w:t>
-      </w:r>
-      <w:proofErr w:type="spellEnd"/>
-      <w:r>
-        <w:t xml:space="preserve">: Ok, in alter </w:t>
-      </w:r>
-      <w:proofErr w:type="spellStart"/>
-      <w:r>
-        <w:t>Nerd</w:t>
-      </w:r>
-      <w:proofErr w:type="spellEnd"/>
-      <w:r>
-        <w:t xml:space="preserve">-Manier möchte ich eine Runde Schere, Stein, </w:t>
-      </w:r>
-      <w:proofErr w:type="spellStart"/>
-      <w:proofErr w:type="gramStart"/>
-      <w:r>
-        <w:t>Papier,Echse</w:t>
-      </w:r>
-      <w:proofErr w:type="spellEnd"/>
-      <w:proofErr w:type="gramEnd"/>
-      <w:r>
-        <w:t>, Spock mit dir spielen. Um dieses Spiel zu beginnen wählen Sie bitte eins der folgenden Objekte: Stein, Papier, Schere, Echse, Spock. Und beenden Sie Ihre Eingabe mit einem Punkt.</w:t>
-      </w:r>
-    </w:p>
-    <w:p>
-      <w:pPr>
-        <w:pStyle w:val="KeinLeerraum"/>
-      </w:pPr>
-      <w:r>
-        <w:t>User:       spielen</w:t>
-      </w:r>
-    </w:p>
-    <w:p>
-      <w:pPr>
-        <w:pStyle w:val="KeinLeerraum"/>
-      </w:pPr>
-      <w:proofErr w:type="spellStart"/>
-      <w:r>
         <w:t>Dr.Pörksi</w:t>
       </w:r>
       <w:proofErr w:type="spellEnd"/>
@@ -3662,57 +3641,57 @@
       </w:pPr>
       <w:proofErr w:type="spellStart"/>
       <w:r>
+        <w:t>Dr.Pörksi</w:t>
+      </w:r>
+      <w:proofErr w:type="spellEnd"/>
+      <w:r>
+        <w:t xml:space="preserve">: Leider nicht </w:t>
+      </w:r>
+      <w:proofErr w:type="gramStart"/>
+      <w:r>
+        <w:t>viel</w:t>
+      </w:r>
+      <w:proofErr w:type="gramEnd"/>
+      <w:r>
+        <w:t xml:space="preserve"> wenn man keine Beine hat. </w:t>
+      </w:r>
+    </w:p>
+    <w:p>
+      <w:pPr>
+        <w:pStyle w:val="KeinLeerraum"/>
+      </w:pPr>
+      <w:r>
+        <w:t>User:       Haben Sie eine Frau</w:t>
+      </w:r>
+    </w:p>
+    <w:p>
+      <w:pPr>
+        <w:pStyle w:val="KeinLeerraum"/>
+      </w:pPr>
+      <w:proofErr w:type="spellStart"/>
+      <w:r>
+        <w:t>Dr.Pörksi</w:t>
+      </w:r>
+      <w:proofErr w:type="spellEnd"/>
+      <w:r>
+        <w:t xml:space="preserve">: </w:t>
+      </w:r>
+    </w:p>
+    <w:p>
+      <w:pPr>
+        <w:pStyle w:val="KeinLeerraum"/>
+      </w:pPr>
+      <w:r>
+        <w:t>User:       Warum antworten Sie mir nicht</w:t>
+      </w:r>
+    </w:p>
+    <w:p>
+      <w:pPr>
+        <w:pStyle w:val="KeinLeerraum"/>
+      </w:pPr>
+      <w:proofErr w:type="spellStart"/>
+      <w:r>
         <w:lastRenderedPageBreak/>
-        <w:t>Dr.Pörksi</w:t>
-      </w:r>
-      <w:proofErr w:type="spellEnd"/>
-      <w:r>
-        <w:t xml:space="preserve">: Leider nicht </w:t>
-      </w:r>
-      <w:proofErr w:type="gramStart"/>
-      <w:r>
-        <w:t>viel</w:t>
-      </w:r>
-      <w:proofErr w:type="gramEnd"/>
-      <w:r>
-        <w:t xml:space="preserve"> wenn man keine Beine hat. </w:t>
-      </w:r>
-    </w:p>
-    <w:p>
-      <w:pPr>
-        <w:pStyle w:val="KeinLeerraum"/>
-      </w:pPr>
-      <w:r>
-        <w:t>User:       Haben Sie eine Frau</w:t>
-      </w:r>
-    </w:p>
-    <w:p>
-      <w:pPr>
-        <w:pStyle w:val="KeinLeerraum"/>
-      </w:pPr>
-      <w:proofErr w:type="spellStart"/>
-      <w:r>
-        <w:t>Dr.Pörksi</w:t>
-      </w:r>
-      <w:proofErr w:type="spellEnd"/>
-      <w:r>
-        <w:t xml:space="preserve">: </w:t>
-      </w:r>
-    </w:p>
-    <w:p>
-      <w:pPr>
-        <w:pStyle w:val="KeinLeerraum"/>
-      </w:pPr>
-      <w:r>
-        <w:t>User:       Warum antworten Sie mir nicht</w:t>
-      </w:r>
-    </w:p>
-    <w:p>
-      <w:pPr>
-        <w:pStyle w:val="KeinLeerraum"/>
-      </w:pPr>
-      <w:proofErr w:type="spellStart"/>
-      <w:r>
         <w:t>Dr.Pörksi</w:t>
       </w:r>
       <w:proofErr w:type="spellEnd"/>
@@ -3871,6 +3850,18 @@
         <w:t xml:space="preserve">Beobachtungen: </w:t>
       </w:r>
       <w:r>
+        <w:t>Dem Nutzer wurde zwa</w:t>
+      </w:r>
+      <w:r>
+        <w:t>r erläutert, dass er keine Satzz</w:t>
+      </w:r>
+      <w:r>
+        <w:t xml:space="preserve">eichen eingeben soll, aber dieser Erklärung hat er wohl überhört, daher wäre es wichtig die Satzzeichen </w:t>
+      </w:r>
+      <w:r>
+        <w:t xml:space="preserve">zu ignorieren. </w:t>
+      </w:r>
+      <w:r>
         <w:t xml:space="preserve">Der Nutzer war im Verlauf des Tests verunsichert, da der </w:t>
       </w:r>
       <w:proofErr w:type="spellStart"/>
@@ -3885,7 +3876,1132 @@
         <w:t>E-Mail-Adresse</w:t>
       </w:r>
       <w:r>
-        <w:t xml:space="preserve"> von Tanja Thomas fragen“). Außerdem war der Nutzer verunsichert, weil das Spock Spiel immer Glückwunsch gleichstand geliefert hat. </w:t>
+        <w:t xml:space="preserve"> von Tanja Thomas fragen“). Außerdem war der Nutzer </w:t>
+      </w:r>
+      <w:r>
+        <w:t>unsicher</w:t>
+      </w:r>
+      <w:r>
+        <w:t xml:space="preserve">, weil das Spock Spiel immer </w:t>
+      </w:r>
+      <w:r>
+        <w:t>‚G</w:t>
+      </w:r>
+      <w:r>
+        <w:t>leichstand</w:t>
+      </w:r>
+      <w:r>
+        <w:t>. Glück gehabt</w:t>
+      </w:r>
+      <w:r>
+        <w:t>‘</w:t>
+      </w:r>
+      <w:r>
+        <w:t xml:space="preserve"> geliefert hat. </w:t>
+      </w:r>
+    </w:p>
+    <w:p>
+      <w:pPr>
+        <w:pStyle w:val="KeinLeerraum"/>
+      </w:pPr>
+    </w:p>
+    <w:p>
+      <w:pPr>
+        <w:pStyle w:val="KeinLeerraum"/>
+        <w:rPr>
+          <w:b/>
+        </w:rPr>
+      </w:pPr>
+      <w:r>
+        <w:rPr>
+          <w:b/>
+        </w:rPr>
+        <w:t>Philipp Nutzertest</w:t>
+      </w:r>
+      <w:r>
+        <w:rPr>
+          <w:b/>
+        </w:rPr>
+        <w:t xml:space="preserve"> </w:t>
+      </w:r>
+      <w:r>
+        <w:rPr>
+          <w:b/>
+        </w:rPr>
+        <w:t>vom 11.07.16</w:t>
+      </w:r>
+    </w:p>
+    <w:p>
+      <w:pPr>
+        <w:pStyle w:val="KeinLeerraum"/>
+      </w:pPr>
+      <w:r>
+        <w:t xml:space="preserve">wo ist der </w:t>
+      </w:r>
+      <w:proofErr w:type="spellStart"/>
+      <w:r>
+        <w:t>raum</w:t>
+      </w:r>
+      <w:proofErr w:type="spellEnd"/>
+      <w:r>
+        <w:t xml:space="preserve"> 123 im Brechtbau</w:t>
+      </w:r>
+    </w:p>
+    <w:p>
+      <w:pPr>
+        <w:pStyle w:val="KeinLeerraum"/>
+      </w:pPr>
+      <w:r>
+        <w:t>wo ist der Raum 205 im Brechtbau</w:t>
+      </w:r>
+    </w:p>
+    <w:p>
+      <w:pPr>
+        <w:pStyle w:val="KeinLeerraum"/>
+      </w:pPr>
+      <w:r>
+        <w:t>Danke</w:t>
+      </w:r>
+    </w:p>
+    <w:p>
+      <w:pPr>
+        <w:pStyle w:val="KeinLeerraum"/>
+      </w:pPr>
+      <w:r>
+        <w:t>Gibt es noch was, was man am Studienbeginn wissen sollte</w:t>
+      </w:r>
+    </w:p>
+    <w:p>
+      <w:pPr>
+        <w:pStyle w:val="KeinLeerraum"/>
+      </w:pPr>
+      <w:r>
+        <w:t>an welcher Fakultät studiere ich</w:t>
+      </w:r>
+    </w:p>
+    <w:p>
+      <w:pPr>
+        <w:pStyle w:val="KeinLeerraum"/>
+      </w:pPr>
+      <w:r>
+        <w:t xml:space="preserve">was ist die </w:t>
+      </w:r>
+      <w:proofErr w:type="spellStart"/>
+      <w:r>
+        <w:t>antwort</w:t>
+      </w:r>
+      <w:proofErr w:type="spellEnd"/>
+      <w:r>
+        <w:t xml:space="preserve"> auf alles</w:t>
+      </w:r>
+    </w:p>
+    <w:p>
+      <w:pPr>
+        <w:pStyle w:val="KeinLeerraum"/>
+      </w:pPr>
+      <w:r>
+        <w:t>spielen</w:t>
+      </w:r>
+    </w:p>
+    <w:p>
+      <w:pPr>
+        <w:pStyle w:val="KeinLeerraum"/>
+      </w:pPr>
+      <w:r>
+        <w:t>Schere</w:t>
+      </w:r>
+    </w:p>
+    <w:p>
+      <w:pPr>
+        <w:pStyle w:val="KeinLeerraum"/>
+      </w:pPr>
+      <w:r>
+        <w:t>Hallo du Penner</w:t>
+      </w:r>
+    </w:p>
+    <w:p>
+      <w:pPr>
+        <w:pStyle w:val="KeinLeerraum"/>
+      </w:pPr>
+      <w:r>
+        <w:t>Hallo Sie Penner</w:t>
+      </w:r>
+    </w:p>
+    <w:p>
+      <w:pPr>
+        <w:pStyle w:val="KeinLeerraum"/>
+      </w:pPr>
+      <w:r>
+        <w:t xml:space="preserve">ich schau mal in ihrem Zimmer vorbei, wo ist ihr </w:t>
+      </w:r>
+      <w:proofErr w:type="spellStart"/>
+      <w:r>
+        <w:t>zimmer</w:t>
+      </w:r>
+      <w:proofErr w:type="spellEnd"/>
+    </w:p>
+    <w:p>
+      <w:pPr>
+        <w:pStyle w:val="KeinLeerraum"/>
+      </w:pPr>
+      <w:r>
+        <w:t>wo ist Pörksens raum</w:t>
+      </w:r>
+    </w:p>
+    <w:p>
+      <w:pPr>
+        <w:pStyle w:val="KeinLeerraum"/>
+      </w:pPr>
+      <w:proofErr w:type="spellStart"/>
+      <w:r>
+        <w:t>pörksen</w:t>
+      </w:r>
+      <w:proofErr w:type="spellEnd"/>
+      <w:r>
+        <w:t xml:space="preserve"> raum</w:t>
+      </w:r>
+    </w:p>
+    <w:p>
+      <w:pPr>
+        <w:pStyle w:val="KeinLeerraum"/>
+      </w:pPr>
+      <w:r>
+        <w:t>warum</w:t>
+      </w:r>
+    </w:p>
+    <w:p>
+      <w:pPr>
+        <w:pStyle w:val="KeinLeerraum"/>
+      </w:pPr>
+      <w:r>
+        <w:t xml:space="preserve">ich will in </w:t>
+      </w:r>
+      <w:proofErr w:type="spellStart"/>
+      <w:r>
+        <w:t>raum</w:t>
+      </w:r>
+      <w:proofErr w:type="spellEnd"/>
+      <w:r>
+        <w:t xml:space="preserve"> 231</w:t>
+      </w:r>
+    </w:p>
+    <w:p>
+      <w:pPr>
+        <w:pStyle w:val="KeinLeerraum"/>
+      </w:pPr>
+      <w:r>
+        <w:t>geil</w:t>
+      </w:r>
+    </w:p>
+    <w:p>
+      <w:pPr>
+        <w:pStyle w:val="KeinLeerraum"/>
+      </w:pPr>
+      <w:r>
+        <w:t>oha sie waren ja krass</w:t>
+      </w:r>
+    </w:p>
+    <w:p>
+      <w:pPr>
+        <w:pStyle w:val="KeinLeerraum"/>
+      </w:pPr>
+      <w:r>
+        <w:t xml:space="preserve">ich habe </w:t>
+      </w:r>
+      <w:proofErr w:type="spellStart"/>
+      <w:r>
+        <w:t>hunger</w:t>
+      </w:r>
+      <w:proofErr w:type="spellEnd"/>
+    </w:p>
+    <w:p>
+      <w:pPr>
+        <w:pStyle w:val="KeinLeerraum"/>
+      </w:pPr>
+      <w:r>
+        <w:t>was essen sie gerne</w:t>
+      </w:r>
+    </w:p>
+    <w:p>
+      <w:pPr>
+        <w:pStyle w:val="KeinLeerraum"/>
+      </w:pPr>
+      <w:r>
+        <w:t xml:space="preserve">wo kann man in </w:t>
+      </w:r>
+      <w:proofErr w:type="spellStart"/>
+      <w:r>
+        <w:t>tübingen</w:t>
+      </w:r>
+      <w:proofErr w:type="spellEnd"/>
+      <w:r>
+        <w:t xml:space="preserve"> essen</w:t>
+      </w:r>
+    </w:p>
+    <w:p>
+      <w:pPr>
+        <w:pStyle w:val="KeinLeerraum"/>
+      </w:pPr>
+      <w:r>
+        <w:t xml:space="preserve">wo ist die </w:t>
+      </w:r>
+      <w:proofErr w:type="spellStart"/>
+      <w:r>
+        <w:t>bibliothek</w:t>
+      </w:r>
+      <w:proofErr w:type="spellEnd"/>
+    </w:p>
+    <w:p>
+      <w:pPr>
+        <w:pStyle w:val="KeinLeerraum"/>
+      </w:pPr>
+      <w:r>
+        <w:t xml:space="preserve">wo ist die </w:t>
+      </w:r>
+      <w:proofErr w:type="spellStart"/>
+      <w:r>
+        <w:t>BUshaltestelle</w:t>
+      </w:r>
+      <w:proofErr w:type="spellEnd"/>
+    </w:p>
+    <w:p>
+      <w:pPr>
+        <w:pStyle w:val="KeinLeerraum"/>
+      </w:pPr>
+      <w:r>
+        <w:t xml:space="preserve">wann ist die Uni </w:t>
+      </w:r>
+      <w:proofErr w:type="spellStart"/>
+      <w:r>
+        <w:t>bibliothek</w:t>
+      </w:r>
+      <w:proofErr w:type="spellEnd"/>
+      <w:r>
+        <w:t xml:space="preserve"> geöffnet</w:t>
+      </w:r>
+    </w:p>
+    <w:p>
+      <w:pPr>
+        <w:pStyle w:val="KeinLeerraum"/>
+      </w:pPr>
+      <w:r>
+        <w:t>Unibibliothek offen</w:t>
+      </w:r>
+    </w:p>
+    <w:p>
+      <w:pPr>
+        <w:pStyle w:val="KeinLeerraum"/>
+      </w:pPr>
+      <w:r>
+        <w:t>wann findet meine erste Vorlesung statt</w:t>
+      </w:r>
+    </w:p>
+    <w:p>
+      <w:pPr>
+        <w:pStyle w:val="KeinLeerraum"/>
+      </w:pPr>
+      <w:r>
+        <w:t xml:space="preserve">du kannst ja </w:t>
+      </w:r>
+      <w:proofErr w:type="spellStart"/>
+      <w:r>
+        <w:t>garnicht</w:t>
+      </w:r>
+      <w:proofErr w:type="spellEnd"/>
+    </w:p>
+    <w:p>
+      <w:pPr>
+        <w:pStyle w:val="KeinLeerraum"/>
+      </w:pPr>
+      <w:r>
+        <w:t xml:space="preserve">sie können ja </w:t>
+      </w:r>
+      <w:proofErr w:type="spellStart"/>
+      <w:r>
+        <w:t>garnichts</w:t>
+      </w:r>
+      <w:proofErr w:type="spellEnd"/>
+    </w:p>
+    <w:p>
+      <w:pPr>
+        <w:pStyle w:val="KeinLeerraum"/>
+      </w:pPr>
+      <w:r>
+        <w:t xml:space="preserve">du </w:t>
+      </w:r>
+      <w:proofErr w:type="spellStart"/>
+      <w:r>
+        <w:t>penner</w:t>
+      </w:r>
+      <w:proofErr w:type="spellEnd"/>
+    </w:p>
+    <w:p>
+      <w:pPr>
+        <w:pStyle w:val="KeinLeerraum"/>
+      </w:pPr>
+      <w:proofErr w:type="spellStart"/>
+      <w:r>
+        <w:t>arschloch</w:t>
+      </w:r>
+      <w:proofErr w:type="spellEnd"/>
+    </w:p>
+    <w:p>
+      <w:pPr>
+        <w:pStyle w:val="KeinLeerraum"/>
+      </w:pPr>
+      <w:r>
+        <w:t xml:space="preserve">bitte reduzieren sie mich nicht auf </w:t>
+      </w:r>
+      <w:proofErr w:type="gramStart"/>
+      <w:r>
+        <w:t>mein Abiturschnitt</w:t>
+      </w:r>
+      <w:proofErr w:type="gramEnd"/>
+    </w:p>
+    <w:p>
+      <w:pPr>
+        <w:pStyle w:val="KeinLeerraum"/>
+      </w:pPr>
+      <w:r>
+        <w:lastRenderedPageBreak/>
+        <w:t>ich habe eben andere Qualitäten</w:t>
+      </w:r>
+    </w:p>
+    <w:p>
+      <w:pPr>
+        <w:pStyle w:val="KeinLeerraum"/>
+      </w:pPr>
+      <w:r>
+        <w:t>wer bist du</w:t>
+      </w:r>
+    </w:p>
+    <w:p>
+      <w:pPr>
+        <w:pStyle w:val="KeinLeerraum"/>
+      </w:pPr>
+      <w:r>
+        <w:t>Philipp</w:t>
+      </w:r>
+    </w:p>
+    <w:p>
+      <w:pPr>
+        <w:pStyle w:val="KeinLeerraum"/>
+      </w:pPr>
+      <w:r>
+        <w:t>bock zu ficken</w:t>
+      </w:r>
+    </w:p>
+    <w:p>
+      <w:pPr>
+        <w:pStyle w:val="KeinLeerraum"/>
+      </w:pPr>
+      <w:r>
+        <w:t xml:space="preserve">verarscht ich heiße </w:t>
+      </w:r>
+      <w:proofErr w:type="spellStart"/>
+      <w:r>
+        <w:t>michi</w:t>
+      </w:r>
+      <w:proofErr w:type="spellEnd"/>
+    </w:p>
+    <w:p>
+      <w:pPr>
+        <w:pStyle w:val="KeinLeerraum"/>
+      </w:pPr>
+      <w:r>
+        <w:t xml:space="preserve">deal </w:t>
+      </w:r>
+      <w:proofErr w:type="spellStart"/>
+      <w:r>
+        <w:t>bruder</w:t>
+      </w:r>
+      <w:proofErr w:type="spellEnd"/>
+    </w:p>
+    <w:p>
+      <w:pPr>
+        <w:pStyle w:val="KeinLeerraum"/>
+      </w:pPr>
+      <w:r>
+        <w:t xml:space="preserve">ich nenn sie </w:t>
+      </w:r>
+      <w:proofErr w:type="spellStart"/>
+      <w:r>
+        <w:t>börni</w:t>
+      </w:r>
+      <w:proofErr w:type="spellEnd"/>
+    </w:p>
+    <w:p>
+      <w:pPr>
+        <w:pStyle w:val="KeinLeerraum"/>
+      </w:pPr>
+      <w:r>
+        <w:t>ist das ok für sie</w:t>
+      </w:r>
+    </w:p>
+    <w:p>
+      <w:pPr>
+        <w:pStyle w:val="KeinLeerraum"/>
+      </w:pPr>
+      <w:r>
+        <w:t>gibt es gutaussehende Medienwissenschaftsstudentinnen</w:t>
+      </w:r>
+    </w:p>
+    <w:p>
+      <w:pPr>
+        <w:pStyle w:val="KeinLeerraum"/>
+      </w:pPr>
+      <w:r>
+        <w:t>Ich möchte viel Praxis in meinem Studiengang, bin ich hier richtig</w:t>
+      </w:r>
+    </w:p>
+    <w:p>
+      <w:pPr>
+        <w:pStyle w:val="KeinLeerraum"/>
+      </w:pPr>
+      <w:r>
+        <w:t>warum sagen sie denn nichts</w:t>
+      </w:r>
+    </w:p>
+    <w:p>
+      <w:pPr>
+        <w:pStyle w:val="KeinLeerraum"/>
+      </w:pPr>
+      <w:r>
+        <w:t>ich bin traurig, dass sie nicht mehr mit mir schrieben</w:t>
+      </w:r>
+    </w:p>
+    <w:p>
+      <w:pPr>
+        <w:pStyle w:val="KeinLeerraum"/>
+      </w:pPr>
+      <w:r>
+        <w:t>jetzt bin ich aber traurig</w:t>
+      </w:r>
+    </w:p>
+    <w:p>
+      <w:pPr>
+        <w:pStyle w:val="KeinLeerraum"/>
+      </w:pPr>
+      <w:r>
+        <w:t xml:space="preserve">kann ich hier auch </w:t>
+      </w:r>
+      <w:proofErr w:type="spellStart"/>
+      <w:r>
+        <w:t>kritik</w:t>
+      </w:r>
+      <w:proofErr w:type="spellEnd"/>
+      <w:r>
+        <w:t xml:space="preserve"> äußern</w:t>
+      </w:r>
+    </w:p>
+    <w:p>
+      <w:pPr>
+        <w:pStyle w:val="KeinLeerraum"/>
+      </w:pPr>
+      <w:r>
+        <w:t xml:space="preserve">sie können </w:t>
+      </w:r>
+      <w:proofErr w:type="spellStart"/>
+      <w:r>
+        <w:t>garnicht</w:t>
+      </w:r>
+      <w:proofErr w:type="spellEnd"/>
+    </w:p>
+    <w:p>
+      <w:pPr>
+        <w:pStyle w:val="KeinLeerraum"/>
+      </w:pPr>
+    </w:p>
+    <w:p>
+      <w:pPr>
+        <w:pStyle w:val="KeinLeerraum"/>
+      </w:pPr>
+      <w:r>
+        <w:rPr>
+          <w:b/>
+        </w:rPr>
+        <w:t>Beobachtungen</w:t>
+      </w:r>
+      <w:r>
+        <w:rPr>
+          <w:b/>
+        </w:rPr>
+        <w:t>:</w:t>
+      </w:r>
+      <w:r>
+        <w:rPr>
+          <w:b/>
+        </w:rPr>
+        <w:t xml:space="preserve"> </w:t>
+      </w:r>
+      <w:r>
+        <w:t xml:space="preserve">Leider ist hier ein Fehler aufgetreten und daher konnten nur die Anfragen der Nutzer ausgegeben werden und nicht die Antworten des </w:t>
+      </w:r>
+      <w:proofErr w:type="spellStart"/>
+      <w:r>
+        <w:t>Chatbots</w:t>
+      </w:r>
+      <w:proofErr w:type="spellEnd"/>
+      <w:r>
+        <w:t xml:space="preserve">. </w:t>
+      </w:r>
+      <w:r>
+        <w:t xml:space="preserve">Wenn der </w:t>
+      </w:r>
+      <w:proofErr w:type="spellStart"/>
+      <w:r>
+        <w:t>Chatbot</w:t>
+      </w:r>
+      <w:proofErr w:type="spellEnd"/>
+      <w:r>
+        <w:t xml:space="preserve"> antwortet beginnt der Nutzer das System zu beleidigen. </w:t>
+      </w:r>
+      <w:r>
+        <w:t>Außerdem wurden Anfragen und Beleidigungen verwendet, die uns noch nicht in den Sinn gekommen waren (zu komplex).</w:t>
+      </w:r>
+    </w:p>
+    <w:p>
+      <w:pPr>
+        <w:pStyle w:val="KeinLeerraum"/>
+      </w:pPr>
+    </w:p>
+    <w:p>
+      <w:pPr>
+        <w:pStyle w:val="KeinLeerraum"/>
+        <w:rPr>
+          <w:b/>
+        </w:rPr>
+      </w:pPr>
+      <w:r>
+        <w:rPr>
+          <w:b/>
+        </w:rPr>
+        <w:t xml:space="preserve">Nutzertest </w:t>
+      </w:r>
+      <w:proofErr w:type="spellStart"/>
+      <w:r>
+        <w:rPr>
+          <w:b/>
+        </w:rPr>
+        <w:t>Basti</w:t>
+      </w:r>
+      <w:proofErr w:type="spellEnd"/>
+      <w:r>
+        <w:rPr>
+          <w:b/>
+        </w:rPr>
+        <w:t xml:space="preserve"> </w:t>
+      </w:r>
+      <w:r>
+        <w:rPr>
+          <w:b/>
+        </w:rPr>
+        <w:t>vom 11.07.16</w:t>
+      </w:r>
+    </w:p>
+    <w:p>
+      <w:pPr>
+        <w:pStyle w:val="KeinLeerraum"/>
+      </w:pPr>
+      <w:r>
+        <w:t>Wo ist der Kupferbau</w:t>
+      </w:r>
+    </w:p>
+    <w:p>
+      <w:pPr>
+        <w:pStyle w:val="KeinLeerraum"/>
+      </w:pPr>
+      <w:r>
+        <w:t>Was ist Inhalt der Vorlesungen</w:t>
+      </w:r>
+    </w:p>
+    <w:p>
+      <w:pPr>
+        <w:pStyle w:val="KeinLeerraum"/>
+      </w:pPr>
+      <w:r>
+        <w:t>Was ist die Antwort auf alles</w:t>
+      </w:r>
+    </w:p>
+    <w:p>
+      <w:pPr>
+        <w:pStyle w:val="KeinLeerraum"/>
+      </w:pPr>
+      <w:r>
+        <w:t>Sie wissen aber nicht sehr viel</w:t>
+      </w:r>
+    </w:p>
+    <w:p>
+      <w:pPr>
+        <w:pStyle w:val="KeinLeerraum"/>
+      </w:pPr>
+      <w:r>
+        <w:t>Damit kann ich nichts anfangen</w:t>
+      </w:r>
+    </w:p>
+    <w:p>
+      <w:pPr>
+        <w:pStyle w:val="KeinLeerraum"/>
+      </w:pPr>
+      <w:r>
+        <w:t>Wer ist Dr. Pörksen</w:t>
+      </w:r>
+    </w:p>
+    <w:p>
+      <w:pPr>
+        <w:pStyle w:val="KeinLeerraum"/>
+      </w:pPr>
+      <w:r>
+        <w:t>Wer leitet das Institut für Medienwissenschaft</w:t>
+      </w:r>
+    </w:p>
+    <w:p>
+      <w:pPr>
+        <w:pStyle w:val="KeinLeerraum"/>
+      </w:pPr>
+      <w:r>
+        <w:t>Was machen sie in ihrer Freizeit</w:t>
+      </w:r>
+    </w:p>
+    <w:p>
+      <w:pPr>
+        <w:pStyle w:val="KeinLeerraum"/>
+      </w:pPr>
+      <w:r>
+        <w:t>Glauben Sie an Gott</w:t>
+      </w:r>
+    </w:p>
+    <w:p>
+      <w:pPr>
+        <w:pStyle w:val="KeinLeerraum"/>
+      </w:pPr>
+      <w:r>
+        <w:t>Wie alt sind Sie</w:t>
+      </w:r>
+    </w:p>
+    <w:p>
+      <w:pPr>
+        <w:pStyle w:val="KeinLeerraum"/>
+      </w:pPr>
+      <w:r>
+        <w:t>Was kann ich mit meinem Abschluss anfangen</w:t>
+      </w:r>
+    </w:p>
+    <w:p>
+      <w:pPr>
+        <w:pStyle w:val="KeinLeerraum"/>
+      </w:pPr>
+      <w:r>
+        <w:t xml:space="preserve">Wie viele Veranstaltungen </w:t>
+      </w:r>
+      <w:proofErr w:type="spellStart"/>
+      <w:r>
+        <w:t>behinhalten</w:t>
+      </w:r>
+      <w:proofErr w:type="spellEnd"/>
+      <w:r>
+        <w:t xml:space="preserve"> das Studium</w:t>
+      </w:r>
+    </w:p>
+    <w:p>
+      <w:pPr>
+        <w:pStyle w:val="KeinLeerraum"/>
+      </w:pPr>
+      <w:r>
+        <w:t>Welche Profile kann ich wählen</w:t>
+      </w:r>
+    </w:p>
+    <w:p>
+      <w:pPr>
+        <w:pStyle w:val="KeinLeerraum"/>
+      </w:pPr>
+      <w:r>
+        <w:t>Wo ist das Institut für Medienwissenschaft</w:t>
+      </w:r>
+    </w:p>
+    <w:p>
+      <w:pPr>
+        <w:pStyle w:val="KeinLeerraum"/>
+      </w:pPr>
+      <w:r>
+        <w:t>Du Idiot</w:t>
+      </w:r>
+    </w:p>
+    <w:p>
+      <w:pPr>
+        <w:pStyle w:val="KeinLeerraum"/>
+      </w:pPr>
+      <w:r>
+        <w:t>Sie Idiot</w:t>
+      </w:r>
+    </w:p>
+    <w:p>
+      <w:pPr>
+        <w:pStyle w:val="KeinLeerraum"/>
+      </w:pPr>
+      <w:r>
+        <w:t>Wie lange ist die Regelstudienzeit</w:t>
+      </w:r>
+    </w:p>
+    <w:p>
+      <w:pPr>
+        <w:pStyle w:val="KeinLeerraum"/>
+      </w:pPr>
+      <w:r>
+        <w:t xml:space="preserve">Haben sie die </w:t>
+      </w:r>
+      <w:proofErr w:type="gramStart"/>
+      <w:r>
+        <w:t>E-Mail Adresse</w:t>
+      </w:r>
+      <w:proofErr w:type="gramEnd"/>
+      <w:r>
+        <w:t xml:space="preserve"> von Frau Thomas</w:t>
+      </w:r>
+    </w:p>
+    <w:p>
+      <w:pPr>
+        <w:pStyle w:val="KeinLeerraum"/>
+      </w:pPr>
+      <w:proofErr w:type="spellStart"/>
+      <w:r>
+        <w:t>Wieviele</w:t>
+      </w:r>
+      <w:proofErr w:type="spellEnd"/>
+      <w:r>
+        <w:t xml:space="preserve"> Stunden arbeiten Sie in der Woche</w:t>
+      </w:r>
+    </w:p>
+    <w:p>
+      <w:pPr>
+        <w:pStyle w:val="KeinLeerraum"/>
+      </w:pPr>
+      <w:r>
+        <w:t>Haben sie Kinder</w:t>
+      </w:r>
+    </w:p>
+    <w:p>
+      <w:pPr>
+        <w:pStyle w:val="KeinLeerraum"/>
+      </w:pPr>
+      <w:r>
+        <w:t>Wo ist das ZFM</w:t>
+      </w:r>
+    </w:p>
+    <w:p>
+      <w:pPr>
+        <w:pStyle w:val="KeinLeerraum"/>
+      </w:pPr>
+      <w:r>
+        <w:t>Wo ist Raum 302</w:t>
+      </w:r>
+    </w:p>
+    <w:p>
+      <w:pPr>
+        <w:pStyle w:val="KeinLeerraum"/>
+      </w:pPr>
+      <w:r>
+        <w:t xml:space="preserve">Wo ist </w:t>
+      </w:r>
+      <w:proofErr w:type="spellStart"/>
+      <w:r>
+        <w:t>CampusTV</w:t>
+      </w:r>
+      <w:proofErr w:type="spellEnd"/>
+    </w:p>
+    <w:p>
+      <w:pPr>
+        <w:pStyle w:val="KeinLeerraum"/>
+      </w:pPr>
+      <w:r>
+        <w:t>Wo ist der Kupferbau</w:t>
+      </w:r>
+    </w:p>
+    <w:p>
+      <w:pPr>
+        <w:pStyle w:val="KeinLeerraum"/>
+      </w:pPr>
+      <w:r>
+        <w:t>Was ist Inhalt der Vorlesungen</w:t>
+      </w:r>
+    </w:p>
+    <w:p>
+      <w:pPr>
+        <w:pStyle w:val="KeinLeerraum"/>
+      </w:pPr>
+      <w:r>
+        <w:t>Ja, den Inhalt</w:t>
+      </w:r>
+    </w:p>
+    <w:p>
+      <w:pPr>
+        <w:pStyle w:val="KeinLeerraum"/>
+      </w:pPr>
+      <w:r>
+        <w:t>Was ist die Antwort auf alles</w:t>
+      </w:r>
+    </w:p>
+    <w:p>
+      <w:pPr>
+        <w:pStyle w:val="KeinLeerraum"/>
+      </w:pPr>
+      <w:r>
+        <w:t xml:space="preserve">Wer ist </w:t>
+      </w:r>
+      <w:proofErr w:type="spellStart"/>
+      <w:r>
+        <w:t>Friedeman</w:t>
+      </w:r>
+      <w:proofErr w:type="spellEnd"/>
+      <w:r>
+        <w:t xml:space="preserve"> Schulz von Thun</w:t>
+      </w:r>
+    </w:p>
+    <w:p>
+      <w:pPr>
+        <w:pStyle w:val="KeinLeerraum"/>
+      </w:pPr>
+      <w:r>
+        <w:t>Was bedeutet gleichsam</w:t>
+      </w:r>
+    </w:p>
+    <w:p>
+      <w:pPr>
+        <w:pStyle w:val="KeinLeerraum"/>
+      </w:pPr>
+      <w:r>
+        <w:t>Was ist das Stimulus Response Modell</w:t>
+      </w:r>
+    </w:p>
+    <w:p>
+      <w:pPr>
+        <w:pStyle w:val="KeinLeerraum"/>
+      </w:pPr>
+      <w:r>
+        <w:t>Sie wissen aber nicht sehr viel</w:t>
+      </w:r>
+    </w:p>
+    <w:p>
+      <w:pPr>
+        <w:pStyle w:val="KeinLeerraum"/>
+      </w:pPr>
+      <w:r>
+        <w:lastRenderedPageBreak/>
+        <w:t>Damit kann ich nichts anfangen</w:t>
+      </w:r>
+    </w:p>
+    <w:p>
+      <w:pPr>
+        <w:pStyle w:val="KeinLeerraum"/>
+      </w:pPr>
+      <w:r>
+        <w:t>Wie spät ist es</w:t>
+      </w:r>
+    </w:p>
+    <w:p>
+      <w:pPr>
+        <w:pStyle w:val="KeinLeerraum"/>
+      </w:pPr>
+      <w:r>
+        <w:t xml:space="preserve">Wer ist Dr. </w:t>
+      </w:r>
+      <w:proofErr w:type="spellStart"/>
+      <w:r>
+        <w:t>Pörksi</w:t>
+      </w:r>
+      <w:proofErr w:type="spellEnd"/>
+    </w:p>
+    <w:p>
+      <w:pPr>
+        <w:pStyle w:val="KeinLeerraum"/>
+      </w:pPr>
+      <w:r>
+        <w:t>Wer ist Dr. Pörksen</w:t>
+      </w:r>
+    </w:p>
+    <w:p>
+      <w:pPr>
+        <w:pStyle w:val="KeinLeerraum"/>
+      </w:pPr>
+      <w:r>
+        <w:t>Wer leitet das Institut für Medienwissenschaft</w:t>
+      </w:r>
+    </w:p>
+    <w:p>
+      <w:pPr>
+        <w:pStyle w:val="KeinLeerraum"/>
+      </w:pPr>
+      <w:r>
+        <w:t>Was machen sie in ihrer Freizeit</w:t>
+      </w:r>
+    </w:p>
+    <w:p>
+      <w:pPr>
+        <w:pStyle w:val="KeinLeerraum"/>
+      </w:pPr>
+      <w:r>
+        <w:t>Glauben Sie an Gott</w:t>
+      </w:r>
+    </w:p>
+    <w:p>
+      <w:pPr>
+        <w:pStyle w:val="KeinLeerraum"/>
+      </w:pPr>
+      <w:r>
+        <w:t>Wie alt sind sie</w:t>
+      </w:r>
+    </w:p>
+    <w:p>
+      <w:pPr>
+        <w:pStyle w:val="KeinLeerraum"/>
+      </w:pPr>
+      <w:r>
+        <w:t>alt</w:t>
+      </w:r>
+    </w:p>
+    <w:p>
+      <w:pPr>
+        <w:pStyle w:val="KeinLeerraum"/>
+      </w:pPr>
+      <w:r>
+        <w:t>Rauchen Sie</w:t>
+      </w:r>
+    </w:p>
+    <w:p>
+      <w:pPr>
+        <w:pStyle w:val="KeinLeerraum"/>
+      </w:pPr>
+      <w:r>
+        <w:t>Was macht man in F2b</w:t>
+      </w:r>
+    </w:p>
+    <w:p>
+      <w:pPr>
+        <w:pStyle w:val="KeinLeerraum"/>
+      </w:pPr>
+      <w:r>
+        <w:t>Das ist aber ziemlich dünn</w:t>
+      </w:r>
+    </w:p>
+    <w:p>
+      <w:pPr>
+        <w:pStyle w:val="KeinLeerraum"/>
+      </w:pPr>
+      <w:r>
+        <w:t>Ich werde mich nun an einen anderen Professor wenden</w:t>
+      </w:r>
+    </w:p>
+    <w:p>
+      <w:pPr>
+        <w:pStyle w:val="KeinLeerraum"/>
+      </w:pPr>
+      <w:r>
+        <w:t>was geht</w:t>
+      </w:r>
+    </w:p>
+    <w:p>
+      <w:pPr>
+        <w:pStyle w:val="KeinLeerraum"/>
+      </w:pPr>
+      <w:r>
+        <w:t xml:space="preserve">Lust auf </w:t>
+      </w:r>
+      <w:proofErr w:type="spellStart"/>
+      <w:r>
+        <w:t>nen</w:t>
+      </w:r>
+      <w:proofErr w:type="spellEnd"/>
+      <w:r>
+        <w:t xml:space="preserve"> Kaffee</w:t>
+      </w:r>
+    </w:p>
+    <w:p>
+      <w:pPr>
+        <w:pStyle w:val="KeinLeerraum"/>
+      </w:pPr>
+      <w:r>
+        <w:t>läuft bei dir</w:t>
+      </w:r>
+    </w:p>
+    <w:p>
+      <w:pPr>
+        <w:pStyle w:val="KeinLeerraum"/>
+      </w:pPr>
+      <w:r>
+        <w:t>was sagen sie dazu</w:t>
+      </w:r>
+    </w:p>
+    <w:p>
+      <w:pPr>
+        <w:pStyle w:val="KeinLeerraum"/>
+      </w:pPr>
+      <w:r>
+        <w:t>Wer ist ihr Lieblingskollege</w:t>
+      </w:r>
+    </w:p>
+    <w:p>
+      <w:pPr>
+        <w:pStyle w:val="KeinLeerraum"/>
+      </w:pPr>
+      <w:r>
+        <w:t>Was halten sie von Klaus Kleber</w:t>
+      </w:r>
+    </w:p>
+    <w:p>
+      <w:pPr>
+        <w:pStyle w:val="KeinLeerraum"/>
+      </w:pPr>
+      <w:r>
+        <w:t>t</w:t>
+      </w:r>
+      <w:r>
+        <w:t>schüss</w:t>
+      </w:r>
+    </w:p>
+    <w:p>
+      <w:pPr>
+        <w:pStyle w:val="KeinLeerraum"/>
+      </w:pPr>
+    </w:p>
+    <w:p>
+      <w:pPr>
+        <w:pStyle w:val="KeinLeerraum"/>
+        <w:rPr>
+          <w:b/>
+        </w:rPr>
+      </w:pPr>
+      <w:r>
+        <w:rPr>
+          <w:b/>
+        </w:rPr>
+        <w:t>Beobachtungen</w:t>
+      </w:r>
+    </w:p>
+    <w:p>
+      <w:pPr>
+        <w:pStyle w:val="KeinLeerraum"/>
+      </w:pPr>
+      <w:r>
+        <w:t xml:space="preserve">Leider hat es bei dem Nutzertest ein Problem gehabt und deswegen konnten nur die Anfragen des Nutzers gespeichert werden und nicht die Antworten von </w:t>
+      </w:r>
+      <w:proofErr w:type="spellStart"/>
+      <w:r>
+        <w:t>pörksi</w:t>
+      </w:r>
+      <w:proofErr w:type="spellEnd"/>
+      <w:r>
+        <w:t>.</w:t>
+      </w:r>
+      <w:r>
+        <w:t xml:space="preserve"> Hier ist aufgefallen, dass der Nutzer viel Fragen an den </w:t>
+      </w:r>
+      <w:proofErr w:type="spellStart"/>
+      <w:r>
+        <w:t>Chatbot</w:t>
+      </w:r>
+      <w:proofErr w:type="spellEnd"/>
+      <w:r>
+        <w:t xml:space="preserve"> und über diesen gestellt hat.</w:t>
       </w:r>
     </w:p>
     <w:p>
@@ -3960,8 +5076,6 @@
       <w:r>
         <w:t xml:space="preserve"> muss funktionieren </w:t>
       </w:r>
-      <w:bookmarkStart w:id="0" w:name="_GoBack"/>
-      <w:bookmarkEnd w:id="0"/>
     </w:p>
     <w:p>
       <w:pPr>
@@ -3985,26 +5099,24 @@
         </w:rPr>
         <w:t>)</w:t>
       </w:r>
-    </w:p>
-    <w:p>
-      <w:pPr>
-        <w:pStyle w:val="KeinLeerraum"/>
-        <w:rPr>
-          <w:sz w:val="24"/>
-        </w:rPr>
-      </w:pPr>
-    </w:p>
-    <w:p>
-      <w:pPr>
-        <w:pStyle w:val="KeinLeerraum"/>
-        <w:rPr>
-          <w:sz w:val="24"/>
-        </w:rPr>
-      </w:pPr>
-      <w:r>
-        <w:rPr>
-          <w:sz w:val="24"/>
-        </w:rPr>
+      <w:r>
+        <w:t xml:space="preserve">; wenn es mit den Satzzeichen nicht </w:t>
+      </w:r>
+      <w:bookmarkStart w:id="0" w:name="_GoBack"/>
+      <w:r>
+        <w:t>geht unbedingt nochmal erklären im Programm, wie man eine Eingabe tätigt.</w:t>
+      </w:r>
+    </w:p>
+    <w:p>
+      <w:pPr>
+        <w:pStyle w:val="KeinLeerraum"/>
+      </w:pPr>
+    </w:p>
+    <w:p>
+      <w:pPr>
+        <w:pStyle w:val="KeinLeerraum"/>
+      </w:pPr>
+      <w:r>
         <w:t>Priorität 2-3</w:t>
       </w:r>
     </w:p>
@@ -4015,14 +5127,8 @@
           <w:ilvl w:val="0"/>
           <w:numId w:val="1"/>
         </w:numPr>
-        <w:rPr>
-          <w:sz w:val="24"/>
-        </w:rPr>
-      </w:pPr>
-      <w:r>
-        <w:rPr>
-          <w:sz w:val="24"/>
-        </w:rPr>
+      </w:pPr>
+      <w:r>
         <w:t>Vorlesungen bewerten (wie ist die G1)</w:t>
       </w:r>
     </w:p>
@@ -4033,30 +5139,19 @@
           <w:ilvl w:val="0"/>
           <w:numId w:val="1"/>
         </w:numPr>
-        <w:rPr>
-          <w:sz w:val="24"/>
-        </w:rPr>
-      </w:pPr>
-      <w:r>
-        <w:rPr>
-          <w:sz w:val="24"/>
-        </w:rPr>
+      </w:pPr>
+      <w:r>
         <w:t xml:space="preserve">Mehr Antworten zu Fragen an den </w:t>
       </w:r>
       <w:proofErr w:type="spellStart"/>
       <w:r>
-        <w:rPr>
-          <w:sz w:val="24"/>
-        </w:rPr>
         <w:t>Chatbot</w:t>
       </w:r>
       <w:proofErr w:type="spellEnd"/>
       <w:r>
-        <w:rPr>
-          <w:sz w:val="24"/>
-        </w:rPr>
         <w:t xml:space="preserve"> (Was ist Lieblingsessen…)</w:t>
       </w:r>
+      <w:bookmarkEnd w:id="0"/>
     </w:p>
     <w:sectPr>
       <w:pgSz w:w="11906" w:h="16838"/>

</xml_diff>

<commit_message>
nutzertests vervollständigt (einer hatte noch nicht alle infos drin)
</commit_message>
<xml_diff>
--- a/Nutzertests/Vorbereitung Nutzertest.docx
+++ b/Nutzertests/Vorbereitung Nutzertest.docx
@@ -3595,7 +3595,19 @@
         <w:rPr>
           <w:b/>
         </w:rPr>
-        <w:t xml:space="preserve">Nutzertest </w:t>
+        <w:t>Nutzertest</w:t>
+      </w:r>
+      <w:r>
+        <w:rPr>
+          <w:b/>
+        </w:rPr>
+        <w:t xml:space="preserve"> Marlene</w:t>
+      </w:r>
+      <w:r>
+        <w:rPr>
+          <w:b/>
+        </w:rPr>
+        <w:t xml:space="preserve"> </w:t>
       </w:r>
       <w:r>
         <w:rPr>
@@ -3609,6 +3621,438 @@
         <w:pStyle w:val="KeinLeerraum"/>
       </w:pPr>
       <w:r>
+        <w:t>Hallo ich bin Dr. Pörksi. Gerne dürfen Sie mir so viele Fragen stellen, wie Sie nur möchten und ich werde versuchen diese zu beantworten. Denn für Fragen hinsichtlich der Universität oder der zu belgenden Vorlesungen stehe ich Ihnen gerne zur Seite. Aber auch allgemeinen Anliegen bezüglich des Studienalltags nehme ich mich gerne an.</w:t>
+      </w:r>
+    </w:p>
+    <w:p>
+      <w:pPr>
+        <w:pStyle w:val="KeinLeerraum"/>
+      </w:pPr>
+      <w:r>
+        <w:t>User:       hallo</w:t>
+      </w:r>
+    </w:p>
+    <w:p>
+      <w:pPr>
+        <w:pStyle w:val="KeinLeerraum"/>
+      </w:pPr>
+      <w:r>
+        <w:t xml:space="preserve">Dr.Pörksi:  Hallo lieber Nutzer.Es freut mich jemanden gegenüber zu haben. Und da ich mich am Liebsten mit Kommunikation beschäftige können Sie mir ja gleich mal eine Frage stellen. </w:t>
+      </w:r>
+    </w:p>
+    <w:p>
+      <w:pPr>
+        <w:pStyle w:val="KeinLeerraum"/>
+      </w:pPr>
+      <w:r>
+        <w:t>User:       wie funktioniert kommunikation</w:t>
+      </w:r>
+    </w:p>
+    <w:p>
+      <w:pPr>
+        <w:pStyle w:val="KeinLeerraum"/>
+      </w:pPr>
+      <w:r>
+        <w:t xml:space="preserve">Dr.Pörksi: </w:t>
+      </w:r>
+    </w:p>
+    <w:p>
+      <w:pPr>
+        <w:pStyle w:val="KeinLeerraum"/>
+      </w:pPr>
+      <w:r>
+        <w:t>User:       du weisst es nicht</w:t>
+      </w:r>
+    </w:p>
+    <w:p>
+      <w:pPr>
+        <w:pStyle w:val="KeinLeerraum"/>
+      </w:pPr>
+      <w:r>
+        <w:t xml:space="preserve">Dr.Pörksi: </w:t>
+      </w:r>
+    </w:p>
+    <w:p>
+      <w:pPr>
+        <w:pStyle w:val="KeinLeerraum"/>
+      </w:pPr>
+      <w:r>
+        <w:t>User:       was ist medienwissenschaft</w:t>
+      </w:r>
+    </w:p>
+    <w:p>
+      <w:pPr>
+        <w:pStyle w:val="KeinLeerraum"/>
+      </w:pPr>
+      <w:r>
+        <w:t xml:space="preserve">Dr.Pörksi: </w:t>
+      </w:r>
+    </w:p>
+    <w:p>
+      <w:pPr>
+        <w:pStyle w:val="KeinLeerraum"/>
+      </w:pPr>
+      <w:r>
+        <w:t>User:       wie geht es dir</w:t>
+      </w:r>
+    </w:p>
+    <w:p>
+      <w:pPr>
+        <w:pStyle w:val="KeinLeerraum"/>
+      </w:pPr>
+      <w:r>
+        <w:t>Dr.Pörksi: Mir geht es sehr gut. Schließlich bin ich ja ein angesehener Professor, der sich in den unterschiedlichen Medienbereichen bestens auskennt. Und selbst?</w:t>
+      </w:r>
+    </w:p>
+    <w:p>
+      <w:pPr>
+        <w:pStyle w:val="KeinLeerraum"/>
+      </w:pPr>
+      <w:r>
+        <w:t>User:       mir gehts gut</w:t>
+      </w:r>
+    </w:p>
+    <w:p>
+      <w:pPr>
+        <w:pStyle w:val="KeinLeerraum"/>
+      </w:pPr>
+      <w:r>
+        <w:t xml:space="preserve">Dr.Pörksi: </w:t>
+      </w:r>
+    </w:p>
+    <w:p>
+      <w:pPr>
+        <w:pStyle w:val="KeinLeerraum"/>
+      </w:pPr>
+      <w:r>
+        <w:t>User:       was unterrichtest du</w:t>
+      </w:r>
+    </w:p>
+    <w:p>
+      <w:pPr>
+        <w:pStyle w:val="KeinLeerraum"/>
+      </w:pPr>
+      <w:r>
+        <w:t xml:space="preserve">Dr.Pörksi: </w:t>
+      </w:r>
+    </w:p>
+    <w:p>
+      <w:pPr>
+        <w:pStyle w:val="KeinLeerraum"/>
+      </w:pPr>
+      <w:r>
+        <w:t>User:       wo ist die vorlesung</w:t>
+      </w:r>
+    </w:p>
+    <w:p>
+      <w:pPr>
+        <w:pStyle w:val="KeinLeerraum"/>
+      </w:pPr>
+      <w:r>
+        <w:t xml:space="preserve">Dr.Pörksi: </w:t>
+      </w:r>
+    </w:p>
+    <w:p>
+      <w:pPr>
+        <w:pStyle w:val="KeinLeerraum"/>
+      </w:pPr>
+      <w:r>
+        <w:t>User:       wo ist deine vorlesung</w:t>
+      </w:r>
+    </w:p>
+    <w:p>
+      <w:pPr>
+        <w:pStyle w:val="KeinLeerraum"/>
+      </w:pPr>
+      <w:r>
+        <w:t xml:space="preserve">Dr.Pörksi: </w:t>
+      </w:r>
+    </w:p>
+    <w:p>
+      <w:pPr>
+        <w:pStyle w:val="KeinLeerraum"/>
+      </w:pPr>
+      <w:r>
+        <w:t>User:       wo ist der brechtbau</w:t>
+      </w:r>
+    </w:p>
+    <w:p>
+      <w:pPr>
+        <w:pStyle w:val="KeinLeerraum"/>
+      </w:pPr>
+      <w:r>
+        <w:lastRenderedPageBreak/>
+        <w:t>Dr.Pörksi: Der Brechtbau, auch bekannt unter dem Namen Neuphilologikum</w:t>
+      </w:r>
+      <w:r>
+        <w:t>, befindet sich in der Wilhelmstraße 50.</w:t>
+      </w:r>
+    </w:p>
+    <w:p>
+      <w:pPr>
+        <w:pStyle w:val="KeinLeerraum"/>
+      </w:pPr>
+      <w:r>
+        <w:t>User:       wie viele raeume gibt es im brechtbau</w:t>
+      </w:r>
+    </w:p>
+    <w:p>
+      <w:pPr>
+        <w:pStyle w:val="KeinLeerraum"/>
+      </w:pPr>
+      <w:r>
+        <w:t xml:space="preserve">Dr.Pörksi: </w:t>
+      </w:r>
+    </w:p>
+    <w:p>
+      <w:pPr>
+        <w:pStyle w:val="KeinLeerraum"/>
+      </w:pPr>
+      <w:r>
+        <w:t xml:space="preserve">User:       </w:t>
+      </w:r>
+      <w:r>
+        <w:t>erzaehl mir mehr über medienwissenschaft</w:t>
+      </w:r>
+    </w:p>
+    <w:p>
+      <w:pPr>
+        <w:pStyle w:val="KeinLeerraum"/>
+      </w:pPr>
+      <w:r>
+        <w:t xml:space="preserve">Dr.Pörksi: </w:t>
+      </w:r>
+    </w:p>
+    <w:p>
+      <w:pPr>
+        <w:pStyle w:val="KeinLeerraum"/>
+      </w:pPr>
+      <w:r>
+        <w:t xml:space="preserve">User:       </w:t>
+      </w:r>
+      <w:r>
+        <w:t>erzaehl mir mehr über kommunikation</w:t>
+      </w:r>
+    </w:p>
+    <w:p>
+      <w:pPr>
+        <w:pStyle w:val="KeinLeerraum"/>
+      </w:pPr>
+      <w:r>
+        <w:t xml:space="preserve">Dr.Pörksi: </w:t>
+      </w:r>
+    </w:p>
+    <w:p>
+      <w:pPr>
+        <w:pStyle w:val="KeinLeerraum"/>
+      </w:pPr>
+      <w:r>
+        <w:t xml:space="preserve">User:       </w:t>
+      </w:r>
+      <w:r>
+        <w:t>welche professoren gibt es</w:t>
+      </w:r>
+    </w:p>
+    <w:p>
+      <w:pPr>
+        <w:pStyle w:val="KeinLeerraum"/>
+      </w:pPr>
+      <w:r>
+        <w:t>Dr.Pörksi: Folgende Professoren lehren in Tübingen am Institut für Medienwissenschaft:</w:t>
+      </w:r>
+    </w:p>
+    <w:p>
+      <w:pPr>
+        <w:pStyle w:val="KeinLeerraum"/>
+      </w:pPr>
+      <w:r>
+        <w:t>Herr Prof. Dr. Jürg,Häusermann</w:t>
+      </w:r>
+    </w:p>
+    <w:p>
+      <w:pPr>
+        <w:pStyle w:val="KeinLeerraum"/>
+      </w:pPr>
+      <w:r>
+        <w:t>Herr Prof. Dr. Claus Kleber</w:t>
+      </w:r>
+    </w:p>
+    <w:p>
+      <w:pPr>
+        <w:pStyle w:val="KeinLeerraum"/>
+      </w:pPr>
+      <w:r>
+        <w:t>Frau Prof. Dr. Susanne Marschall</w:t>
+      </w:r>
+    </w:p>
+    <w:p>
+      <w:pPr>
+        <w:pStyle w:val="KeinLeerraum"/>
+      </w:pPr>
+      <w:r>
+        <w:t>Herr Prof. Dr. Klaus Sachs-Hombach</w:t>
+      </w:r>
+    </w:p>
+    <w:p>
+      <w:pPr>
+        <w:pStyle w:val="KeinLeerraum"/>
+      </w:pPr>
+      <w:r>
+        <w:t>Herr Prof. Dr. Bernhard Pörksen</w:t>
+      </w:r>
+    </w:p>
+    <w:p>
+      <w:pPr>
+        <w:pStyle w:val="KeinLeerraum"/>
+      </w:pPr>
+      <w:r>
+        <w:t>Frau Prof. Dr. Tanja,Thomas</w:t>
+      </w:r>
+    </w:p>
+    <w:p>
+      <w:pPr>
+        <w:pStyle w:val="KeinLeerraum"/>
+      </w:pPr>
+      <w:r>
+        <w:t>Herr Prof. Dr. Guido Zurstiege</w:t>
+      </w:r>
+    </w:p>
+    <w:p>
+      <w:pPr>
+        <w:pStyle w:val="KeinLeerraum"/>
+      </w:pPr>
+      <w:r>
+        <w:t xml:space="preserve">Ich hoffe ich konnte Ihnen weiterhelfen. </w:t>
+      </w:r>
+    </w:p>
+    <w:p>
+      <w:pPr>
+        <w:pStyle w:val="KeinLeerraum"/>
+      </w:pPr>
+      <w:r>
+        <w:t xml:space="preserve">User:       </w:t>
+      </w:r>
+      <w:r>
+        <w:t>was unterrichtet claus kleber</w:t>
+      </w:r>
+    </w:p>
+    <w:p>
+      <w:pPr>
+        <w:pStyle w:val="KeinLeerraum"/>
+      </w:pPr>
+      <w:r>
+        <w:t xml:space="preserve">Dr.Pörksi: </w:t>
+      </w:r>
+    </w:p>
+    <w:p>
+      <w:pPr>
+        <w:pStyle w:val="KeinLeerraum"/>
+      </w:pPr>
+      <w:r>
+        <w:t xml:space="preserve">User:       </w:t>
+      </w:r>
+      <w:r>
+        <w:t>wer ist tanja thomas</w:t>
+      </w:r>
+    </w:p>
+    <w:p>
+      <w:pPr>
+        <w:pStyle w:val="KeinLeerraum"/>
+      </w:pPr>
+      <w:r>
+        <w:t xml:space="preserve">Dr.Pörksi: </w:t>
+      </w:r>
+      <w:r>
+        <w:t>Name: Frau Prof. Dr. Tanja Thomas</w:t>
+      </w:r>
+    </w:p>
+    <w:p>
+      <w:pPr>
+        <w:pStyle w:val="KeinLeerraum"/>
+      </w:pPr>
+      <w:r>
+        <w:t>Raum 217</w:t>
+      </w:r>
+    </w:p>
+    <w:p>
+      <w:pPr>
+        <w:pStyle w:val="KeinLeerraum"/>
+      </w:pPr>
+      <w:r>
+        <w:t xml:space="preserve">Email: </w:t>
+      </w:r>
+      <w:hyperlink r:id="rId5" w:history="1">
+        <w:r>
+          <w:rPr>
+            <w:rStyle w:val="Hyperlink"/>
+          </w:rPr>
+          <w:t>tanja.thomas@uni-tuebingen.de</w:t>
+        </w:r>
+      </w:hyperlink>
+    </w:p>
+    <w:p>
+      <w:pPr>
+        <w:pStyle w:val="KeinLeerraum"/>
+      </w:pPr>
+      <w:r>
+        <w:t>Telefon: 07071 29-76816</w:t>
+      </w:r>
+    </w:p>
+    <w:p>
+      <w:pPr>
+        <w:pStyle w:val="KeinLeerraum"/>
+      </w:pPr>
+      <w:r>
+        <w:t>Bereich/Aufgabe: Transformation der Medienkultur</w:t>
+      </w:r>
+    </w:p>
+    <w:p>
+      <w:pPr>
+        <w:pStyle w:val="KeinLeerraum"/>
+      </w:pPr>
+      <w:r>
+        <w:t>Was wollen Sie noch wissen?</w:t>
+      </w:r>
+    </w:p>
+    <w:p>
+      <w:pPr>
+        <w:pStyle w:val="KeinLeerraum"/>
+      </w:pPr>
+      <w:r>
+        <w:t>User:       schreibe mail an tanja thomas</w:t>
+      </w:r>
+    </w:p>
+    <w:p>
+      <w:pPr>
+        <w:pStyle w:val="KeinLeerraum"/>
+      </w:pPr>
+      <w:r>
+        <w:t xml:space="preserve">Dr.Pörksi: </w:t>
+      </w:r>
+    </w:p>
+    <w:p>
+      <w:pPr>
+        <w:pStyle w:val="KeinLeerraum"/>
+      </w:pPr>
+      <w:r>
+        <w:t>User:       hallo</w:t>
+      </w:r>
+    </w:p>
+    <w:p>
+      <w:pPr>
+        <w:pStyle w:val="KeinLeerraum"/>
+      </w:pPr>
+      <w:r>
+        <w:t xml:space="preserve">Dr.Pörksi:  Hallo lieber Nutzer.Es freut mich jemanden gegenüber zu haben. Und da ich mich am Liebsten mit Kommunikation beschäftige können Sie mir ja gleich mal eine Frage stellen. </w:t>
+      </w:r>
+    </w:p>
+    <w:p>
+      <w:pPr>
+        <w:pStyle w:val="KeinLeerraum"/>
+      </w:pPr>
+      <w:bookmarkStart w:id="0" w:name="_GoBack"/>
+      <w:bookmarkEnd w:id="0"/>
+      <w:r>
         <w:t>User:       in welcher stadt bist du</w:t>
       </w:r>
     </w:p>
@@ -3769,6 +4213,7 @@
         <w:pStyle w:val="KeinLeerraum"/>
       </w:pPr>
       <w:r>
+        <w:lastRenderedPageBreak/>
         <w:t>User:       idiot</w:t>
       </w:r>
     </w:p>
@@ -3801,7 +4246,6 @@
         <w:pStyle w:val="KeinLeerraum"/>
       </w:pPr>
       <w:r>
-        <w:lastRenderedPageBreak/>
         <w:t>User:       welche vorlesungen gibt es</w:t>
       </w:r>
     </w:p>
@@ -4133,6 +4577,7 @@
         <w:pStyle w:val="KeinLeerraum"/>
       </w:pPr>
       <w:r>
+        <w:lastRenderedPageBreak/>
         <w:t xml:space="preserve">Dr.Pörksi: </w:t>
       </w:r>
     </w:p>
@@ -4151,6 +4596,11 @@
       <w:r>
         <w:t>Dr.Pörksi: Ich hoffe ich konnte dir helfen. Viel Spaß beim studieren! Und du weißt ja, falls du Fragen hast, wo man mich findet.</w:t>
       </w:r>
+    </w:p>
+    <w:p>
+      <w:pPr>
+        <w:pStyle w:val="KeinLeerraum"/>
+      </w:pPr>
     </w:p>
     <w:p>
       <w:pPr>
@@ -4163,7 +4613,6 @@
         <w:rPr>
           <w:b/>
         </w:rPr>
-        <w:lastRenderedPageBreak/>
         <w:t>Nutzertest</w:t>
       </w:r>
       <w:r>
@@ -4172,14 +4621,32 @@
         </w:rPr>
         <w:t xml:space="preserve"> </w:t>
       </w:r>
-      <w:bookmarkStart w:id="0" w:name="_GoBack"/>
-      <w:bookmarkEnd w:id="0"/>
       <w:r>
         <w:rPr>
           <w:b/>
         </w:rPr>
-        <w:t xml:space="preserve"> 13.07</w:t>
-      </w:r>
+        <w:t xml:space="preserve"> </w:t>
+      </w:r>
+      <w:r>
+        <w:rPr>
+          <w:b/>
+        </w:rPr>
+        <w:t xml:space="preserve">Magali </w:t>
+      </w:r>
+      <w:r>
+        <w:rPr>
+          <w:b/>
+        </w:rPr>
+        <w:t>13.07</w:t>
+      </w:r>
+    </w:p>
+    <w:p>
+      <w:pPr>
+        <w:pStyle w:val="KeinLeerraum"/>
+        <w:rPr>
+          <w:b/>
+        </w:rPr>
+      </w:pPr>
     </w:p>
     <w:p>
       <w:pPr>
@@ -4490,6 +4957,7 @@
         <w:pStyle w:val="KeinLeerraum"/>
       </w:pPr>
       <w:r>
+        <w:lastRenderedPageBreak/>
         <w:t>Telefon: keine Angabe</w:t>
       </w:r>
     </w:p>
@@ -4538,7 +5006,6 @@
         <w:pStyle w:val="KeinLeerraum"/>
       </w:pPr>
       <w:r>
-        <w:lastRenderedPageBreak/>
         <w:t>Dr.Pörksi: Ich hoffe ich konnte dir helfen. Viel Spaß beim studieren! Und du weißt ja, falls du Fragen hast, wo man mich findet.</w:t>
       </w:r>
     </w:p>
@@ -5358,6 +5825,17 @@
       <w:contextualSpacing/>
     </w:pPr>
   </w:style>
+  <w:style w:type="character" w:styleId="Hyperlink">
+    <w:name w:val="Hyperlink"/>
+    <w:basedOn w:val="Absatz-Standardschriftart"/>
+    <w:uiPriority w:val="99"/>
+    <w:unhideWhenUsed/>
+    <w:rsid w:val="00A76D99"/>
+    <w:rPr>
+      <w:color w:val="0563C1" w:themeColor="hyperlink"/>
+      <w:u w:val="single"/>
+    </w:rPr>
+  </w:style>
 </w:styles>
 </file>
 

</xml_diff>